<commit_message>
MAJ document plan de test E2E
MAJ du document de test 2E2
</commit_message>
<xml_diff>
--- a/docs/Plan de test E2E pour l'utilisateur.docx
+++ b/docs/Plan de test E2E pour l'utilisateur.docx
@@ -9,6 +9,45 @@
         <w:rPr>
           <w:rFonts w:cstheme="minorHAnsi"/>
           <w:color w:val="0070C0"/>
+          <w:sz w:val="28"/>
+          <w:szCs w:val="28"/>
+        </w:rPr>
+      </w:pPr>
+      <w:r>
+        <w:rPr>
+          <w:rFonts w:cstheme="minorHAnsi"/>
+          <w:color w:val="0070C0"/>
+          <w:sz w:val="28"/>
+          <w:szCs w:val="28"/>
+        </w:rPr>
+        <w:t xml:space="preserve">Plan de test du parcours </w:t>
+      </w:r>
+      <w:r>
+        <w:rPr>
+          <w:rFonts w:cstheme="minorHAnsi"/>
+          <w:color w:val="0070C0"/>
+          <w:sz w:val="28"/>
+          <w:szCs w:val="28"/>
+        </w:rPr>
+        <w:t>employ</w:t>
+      </w:r>
+      <w:r>
+        <w:rPr>
+          <w:rFonts w:cstheme="minorHAnsi"/>
+          <w:color w:val="0070C0"/>
+          <w:sz w:val="28"/>
+          <w:szCs w:val="28"/>
+        </w:rPr>
+        <w:t>é</w:t>
+      </w:r>
+    </w:p>
+    <w:p>
+      <w:pPr>
+        <w:pStyle w:val="Sansinterligne"/>
+        <w:jc w:val="center"/>
+        <w:rPr>
+          <w:rFonts w:cstheme="minorHAnsi"/>
+          <w:color w:val="0070C0"/>
           <w:sz w:val="32"/>
           <w:szCs w:val="32"/>
           <w:lang w:val="en-US"/>
@@ -24,842 +63,647 @@
         </w:rPr>
         <w:t>Billed</w:t>
       </w:r>
-    </w:p>
-    <w:p>
-      <w:pPr>
-        <w:pStyle w:val="Sansinterligne"/>
-        <w:jc w:val="center"/>
-        <w:rPr>
-          <w:rFonts w:cstheme="minorHAnsi"/>
-          <w:color w:val="0070C0"/>
-          <w:sz w:val="28"/>
-          <w:szCs w:val="28"/>
-          <w:lang w:val="en-US"/>
-        </w:rPr>
-      </w:pPr>
-      <w:r>
-        <w:rPr>
-          <w:rFonts w:cstheme="minorHAnsi"/>
-          <w:color w:val="0070C0"/>
-          <w:sz w:val="28"/>
-          <w:szCs w:val="28"/>
-          <w:lang w:val="en-US"/>
-        </w:rPr>
-        <w:t>Plan de test End-to</w:t>
-      </w:r>
-      <w:r>
-        <w:rPr>
-          <w:rFonts w:cstheme="minorHAnsi"/>
-          <w:color w:val="0070C0"/>
-          <w:sz w:val="28"/>
-          <w:szCs w:val="28"/>
-          <w:lang w:val="en-US"/>
-        </w:rPr>
-        <w:t xml:space="preserve">-End du </w:t>
-      </w:r>
-      <w:r>
-        <w:rPr>
-          <w:rFonts w:cstheme="minorHAnsi"/>
-          <w:color w:val="0070C0"/>
-          <w:sz w:val="28"/>
-          <w:szCs w:val="28"/>
-        </w:rPr>
-        <w:t>parcours</w:t>
-      </w:r>
-      <w:r>
-        <w:rPr>
-          <w:rFonts w:cstheme="minorHAnsi"/>
-          <w:color w:val="0070C0"/>
-          <w:sz w:val="28"/>
-          <w:szCs w:val="28"/>
-          <w:lang w:val="en-US"/>
-        </w:rPr>
-        <w:t xml:space="preserve"> </w:t>
-      </w:r>
-      <w:r>
-        <w:rPr>
-          <w:rFonts w:cstheme="minorHAnsi"/>
-          <w:color w:val="0070C0"/>
-          <w:sz w:val="28"/>
-          <w:szCs w:val="28"/>
-        </w:rPr>
-        <w:t>employé</w:t>
-      </w:r>
-    </w:p>
-    <w:p>
-      <w:pPr>
-        <w:pStyle w:val="Sansinterligne"/>
-        <w:rPr>
-          <w:rFonts w:cstheme="minorHAnsi"/>
-          <w:color w:val="0070C0"/>
-          <w:sz w:val="28"/>
-          <w:szCs w:val="28"/>
-          <w:lang w:val="en-US"/>
-        </w:rPr>
-      </w:pPr>
-    </w:p>
-    <w:p>
-      <w:pPr>
-        <w:pStyle w:val="Sansinterligne"/>
-        <w:rPr>
-          <w:rFonts w:cstheme="minorHAnsi"/>
-          <w:color w:val="0070C0"/>
-          <w:sz w:val="28"/>
-          <w:szCs w:val="28"/>
-          <w:lang w:val="en-US"/>
-        </w:rPr>
-      </w:pPr>
-      <w:r>
-        <w:rPr>
-          <w:rFonts w:cstheme="minorHAnsi"/>
-          <w:color w:val="0070C0"/>
-          <w:sz w:val="28"/>
-          <w:szCs w:val="28"/>
-          <w:lang w:val="en-US"/>
-        </w:rPr>
-        <w:t>Scénario 1</w:t>
-      </w:r>
-    </w:p>
-    <w:p>
-      <w:pPr>
-        <w:pStyle w:val="Sansinterligne"/>
-        <w:rPr>
-          <w:b/>
-          <w:bCs/>
-        </w:rPr>
-      </w:pPr>
-      <w:r>
-        <w:rPr>
-          <w:b/>
-          <w:bCs/>
-        </w:rPr>
-        <w:t>Given</w:t>
-      </w:r>
-    </w:p>
-    <w:p>
-      <w:pPr>
-        <w:pStyle w:val="Sansinterligne"/>
-        <w:rPr>
-          <w:color w:val="000000"/>
-        </w:rPr>
-      </w:pPr>
-      <w:r>
-        <w:rPr>
-          <w:color w:val="000000"/>
-        </w:rPr>
-        <w:t>Je suis un visiteur (</w:t>
-      </w:r>
-      <w:r>
-        <w:rPr>
-          <w:color w:val="000000"/>
-        </w:rPr>
-        <w:t xml:space="preserve">= </w:t>
-      </w:r>
-      <w:r>
-        <w:rPr>
-          <w:color w:val="000000"/>
-        </w:rPr>
-        <w:t>non connecté)</w:t>
-      </w:r>
-      <w:r>
-        <w:rPr>
-          <w:color w:val="000000"/>
-        </w:rPr>
-        <w:t xml:space="preserve"> sur la page de connexion.</w:t>
-      </w:r>
-    </w:p>
-    <w:p>
-      <w:pPr>
-        <w:pStyle w:val="Sansinterligne"/>
-        <w:rPr>
-          <w:b/>
-          <w:bCs/>
-          <w:color w:val="000000"/>
-        </w:rPr>
-      </w:pPr>
-      <w:r>
-        <w:rPr>
-          <w:b/>
-          <w:bCs/>
-          <w:color w:val="000000"/>
-        </w:rPr>
-        <w:t>When</w:t>
-      </w:r>
-    </w:p>
-    <w:p>
-      <w:pPr>
-        <w:pStyle w:val="Sansinterligne"/>
-        <w:rPr>
-          <w:color w:val="000000"/>
-        </w:rPr>
-      </w:pPr>
-      <w:r>
-        <w:rPr>
-          <w:color w:val="000000"/>
-        </w:rPr>
-        <w:t>Je ne remplis pas le champ e-mail ou le champ password du login employé et</w:t>
-      </w:r>
-      <w:r>
-        <w:rPr>
-          <w:color w:val="000000"/>
-        </w:rPr>
-        <w:t xml:space="preserve"> </w:t>
-      </w:r>
-      <w:r>
-        <w:rPr>
-          <w:color w:val="000000"/>
-        </w:rPr>
-        <w:t>je clique sur le bouton "Se connecter".</w:t>
-      </w:r>
-    </w:p>
-    <w:p>
-      <w:pPr>
-        <w:pStyle w:val="Sansinterligne"/>
-        <w:rPr>
-          <w:b/>
-          <w:bCs/>
-          <w:color w:val="000000"/>
-        </w:rPr>
-      </w:pPr>
-      <w:r>
-        <w:rPr>
-          <w:b/>
-          <w:bCs/>
-          <w:color w:val="000000"/>
-        </w:rPr>
-        <w:t>Then</w:t>
-      </w:r>
-    </w:p>
-    <w:p>
-      <w:pPr>
-        <w:pStyle w:val="Sansinterligne"/>
-        <w:rPr>
-          <w:color w:val="000000"/>
-        </w:rPr>
-      </w:pPr>
-      <w:r>
-        <w:rPr>
-          <w:color w:val="000000"/>
-        </w:rPr>
-        <w:t>Je reste sur la page Login et je suis invité à remplir le champ manquant.</w:t>
-      </w:r>
-    </w:p>
-    <w:p>
-      <w:pPr>
-        <w:pStyle w:val="Sansinterligne"/>
-        <w:rPr>
-          <w:color w:val="000000"/>
-        </w:rPr>
-      </w:pPr>
-    </w:p>
-    <w:p>
-      <w:pPr>
-        <w:pStyle w:val="Sansinterligne"/>
-        <w:rPr>
-          <w:rFonts w:cstheme="minorHAnsi"/>
-          <w:color w:val="0070C0"/>
-          <w:sz w:val="28"/>
-          <w:szCs w:val="28"/>
-        </w:rPr>
-      </w:pPr>
-      <w:r>
-        <w:rPr>
-          <w:rFonts w:cstheme="minorHAnsi"/>
-          <w:color w:val="0070C0"/>
-          <w:sz w:val="28"/>
-          <w:szCs w:val="28"/>
-        </w:rPr>
-        <w:t xml:space="preserve">Scénario </w:t>
-      </w:r>
-      <w:r>
-        <w:rPr>
-          <w:rFonts w:cstheme="minorHAnsi"/>
-          <w:color w:val="0070C0"/>
-          <w:sz w:val="28"/>
-          <w:szCs w:val="28"/>
-        </w:rPr>
-        <w:t>2</w:t>
-      </w:r>
-    </w:p>
-    <w:p>
-      <w:pPr>
-        <w:pStyle w:val="Sansinterligne"/>
-        <w:rPr>
-          <w:b/>
-          <w:bCs/>
-        </w:rPr>
-      </w:pPr>
-      <w:r>
-        <w:rPr>
-          <w:b/>
-          <w:bCs/>
-        </w:rPr>
-        <w:t>Given</w:t>
-      </w:r>
-    </w:p>
-    <w:p>
-      <w:pPr>
-        <w:pStyle w:val="Sansinterligne"/>
-        <w:rPr>
-          <w:color w:val="000000"/>
-        </w:rPr>
-      </w:pPr>
-      <w:r>
-        <w:rPr>
-          <w:color w:val="000000"/>
-        </w:rPr>
-        <w:t>Je suis un visiteur</w:t>
-      </w:r>
-      <w:r>
-        <w:rPr>
-          <w:color w:val="000000"/>
-        </w:rPr>
-        <w:t xml:space="preserve"> sur la page de connexion.</w:t>
-      </w:r>
-    </w:p>
-    <w:p>
-      <w:pPr>
-        <w:pStyle w:val="Sansinterligne"/>
-        <w:rPr>
-          <w:b/>
-          <w:bCs/>
-          <w:color w:val="000000"/>
-        </w:rPr>
-      </w:pPr>
-      <w:r>
-        <w:rPr>
-          <w:b/>
-          <w:bCs/>
-          <w:color w:val="000000"/>
-        </w:rPr>
-        <w:t>When</w:t>
-      </w:r>
-    </w:p>
-    <w:p>
-      <w:pPr>
-        <w:pStyle w:val="Sansinterligne"/>
-        <w:rPr>
-          <w:color w:val="000000"/>
-        </w:rPr>
-      </w:pPr>
-      <w:r>
-        <w:rPr>
-          <w:color w:val="000000"/>
-        </w:rPr>
-        <w:t>Je remplis le champ e-mail du login employé au mauvais format et je clique sur le bouton "Se connecter".</w:t>
-      </w:r>
-    </w:p>
-    <w:p>
-      <w:pPr>
-        <w:pStyle w:val="Sansinterligne"/>
-        <w:rPr>
-          <w:b/>
-          <w:bCs/>
-          <w:color w:val="000000"/>
-        </w:rPr>
-      </w:pPr>
-      <w:r>
-        <w:rPr>
-          <w:b/>
-          <w:bCs/>
-          <w:color w:val="000000"/>
-        </w:rPr>
-        <w:t>Then</w:t>
-      </w:r>
-    </w:p>
-    <w:p>
-      <w:pPr>
-        <w:pStyle w:val="Sansinterligne"/>
-        <w:rPr>
-          <w:color w:val="000000"/>
-        </w:rPr>
-      </w:pPr>
-      <w:r>
-        <w:rPr>
-          <w:color w:val="000000"/>
-        </w:rPr>
-        <w:t xml:space="preserve">Je reste sur la page Login et je </w:t>
-      </w:r>
-      <w:r>
-        <w:rPr>
-          <w:color w:val="000000"/>
-        </w:rPr>
-        <w:t>dois r</w:t>
-      </w:r>
-      <w:r>
-        <w:rPr>
-          <w:color w:val="000000"/>
-        </w:rPr>
-        <w:t>emplir le champ e-mail au bon</w:t>
-      </w:r>
-      <w:r>
-        <w:rPr>
-          <w:color w:val="000000"/>
-        </w:rPr>
-        <w:t xml:space="preserve"> </w:t>
-      </w:r>
-      <w:r>
-        <w:rPr>
-          <w:color w:val="000000"/>
-        </w:rPr>
-        <w:t>format</w:t>
-      </w:r>
-      <w:r>
-        <w:rPr>
-          <w:color w:val="000000"/>
-        </w:rPr>
-        <w:t xml:space="preserve"> (</w:t>
-      </w:r>
-      <w:proofErr w:type="spellStart"/>
-      <w:r>
-        <w:rPr>
-          <w:color w:val="000000"/>
-        </w:rPr>
-        <w:t>chaine@chaine</w:t>
-      </w:r>
-      <w:proofErr w:type="spellEnd"/>
-      <w:r>
-        <w:rPr>
-          <w:color w:val="000000"/>
-        </w:rPr>
-        <w:t>)</w:t>
-      </w:r>
-      <w:r>
-        <w:rPr>
-          <w:color w:val="000000"/>
-        </w:rPr>
-        <w:t>.</w:t>
-      </w:r>
-    </w:p>
-    <w:p>
-      <w:pPr>
-        <w:pStyle w:val="Sansinterligne"/>
-        <w:rPr>
-          <w:color w:val="000000"/>
-        </w:rPr>
-      </w:pPr>
-    </w:p>
-    <w:p>
-      <w:pPr>
-        <w:pStyle w:val="Sansinterligne"/>
-        <w:rPr>
-          <w:rFonts w:cstheme="minorHAnsi"/>
-          <w:color w:val="0070C0"/>
-          <w:sz w:val="28"/>
-          <w:szCs w:val="28"/>
-        </w:rPr>
-      </w:pPr>
-      <w:r>
-        <w:rPr>
-          <w:rFonts w:cstheme="minorHAnsi"/>
-          <w:color w:val="0070C0"/>
-          <w:sz w:val="28"/>
-          <w:szCs w:val="28"/>
-        </w:rPr>
-        <w:t>Scénario 3</w:t>
-      </w:r>
-    </w:p>
-    <w:p>
-      <w:pPr>
-        <w:pStyle w:val="Sansinterligne"/>
-        <w:rPr>
-          <w:b/>
-          <w:bCs/>
-        </w:rPr>
-      </w:pPr>
-      <w:r>
-        <w:rPr>
-          <w:b/>
-          <w:bCs/>
-        </w:rPr>
-        <w:t>Given</w:t>
-      </w:r>
-    </w:p>
-    <w:p>
-      <w:pPr>
-        <w:pStyle w:val="Sansinterligne"/>
-        <w:rPr>
-          <w:color w:val="000000"/>
-        </w:rPr>
-      </w:pPr>
-      <w:r>
-        <w:rPr>
-          <w:color w:val="000000"/>
-        </w:rPr>
-        <w:t>Je suis un visiteur</w:t>
-      </w:r>
-      <w:r>
-        <w:rPr>
-          <w:color w:val="000000"/>
-        </w:rPr>
-        <w:t xml:space="preserve"> sur la page de connexion.</w:t>
-      </w:r>
-    </w:p>
-    <w:p>
-      <w:pPr>
-        <w:pStyle w:val="Sansinterligne"/>
-        <w:rPr>
-          <w:b/>
-          <w:bCs/>
-          <w:color w:val="000000"/>
-        </w:rPr>
-      </w:pPr>
-      <w:r>
-        <w:rPr>
-          <w:b/>
-          <w:bCs/>
-          <w:color w:val="000000"/>
-        </w:rPr>
-        <w:t>When</w:t>
-      </w:r>
-    </w:p>
-    <w:p>
-      <w:pPr>
-        <w:pStyle w:val="Sansinterligne"/>
-        <w:rPr>
-          <w:color w:val="000000"/>
-        </w:rPr>
-      </w:pPr>
-      <w:r>
-        <w:t xml:space="preserve">Je remplis le champ e-mail du login employé au bon format, le champ password du login employé </w:t>
-      </w:r>
-      <w:r>
-        <w:rPr>
-          <w:color w:val="000000"/>
-        </w:rPr>
-        <w:t>et je clique sur le bouton "Se connecter".</w:t>
-      </w:r>
-    </w:p>
-    <w:p>
-      <w:pPr>
-        <w:pStyle w:val="Sansinterligne"/>
-        <w:rPr>
-          <w:b/>
-          <w:bCs/>
-          <w:color w:val="000000"/>
-        </w:rPr>
-      </w:pPr>
-      <w:r>
-        <w:rPr>
-          <w:b/>
-          <w:bCs/>
-          <w:color w:val="000000"/>
-        </w:rPr>
-        <w:t>Then</w:t>
-      </w:r>
-    </w:p>
-    <w:p>
-      <w:pPr>
-        <w:pStyle w:val="Sansinterligne"/>
-        <w:rPr>
-          <w:color w:val="000000"/>
-        </w:rPr>
-      </w:pPr>
-      <w:r>
-        <w:rPr>
-          <w:color w:val="000000"/>
-        </w:rPr>
-        <w:t xml:space="preserve">Je </w:t>
-      </w:r>
-      <w:r>
-        <w:rPr>
-          <w:color w:val="000000"/>
-        </w:rPr>
-        <w:t>devrais être identifié en tant qu’employé dans l’application</w:t>
-      </w:r>
-      <w:r>
-        <w:rPr>
-          <w:color w:val="000000"/>
-        </w:rPr>
-        <w:t>.</w:t>
-      </w:r>
-    </w:p>
-    <w:p>
-      <w:pPr>
-        <w:pStyle w:val="Sansinterligne"/>
-        <w:rPr>
-          <w:color w:val="000000"/>
-        </w:rPr>
-      </w:pPr>
-    </w:p>
-    <w:p>
-      <w:pPr>
-        <w:pStyle w:val="Sansinterligne"/>
-        <w:rPr>
-          <w:rFonts w:cstheme="minorHAnsi"/>
-          <w:color w:val="0070C0"/>
-          <w:sz w:val="28"/>
-          <w:szCs w:val="28"/>
-        </w:rPr>
-      </w:pPr>
-      <w:r>
-        <w:rPr>
-          <w:rFonts w:cstheme="minorHAnsi"/>
-          <w:color w:val="0070C0"/>
-          <w:sz w:val="28"/>
-          <w:szCs w:val="28"/>
-        </w:rPr>
-        <w:t xml:space="preserve">Scénario </w:t>
-      </w:r>
-      <w:r>
-        <w:rPr>
-          <w:rFonts w:cstheme="minorHAnsi"/>
-          <w:color w:val="0070C0"/>
-          <w:sz w:val="28"/>
-          <w:szCs w:val="28"/>
-        </w:rPr>
-        <w:t>4</w:t>
-      </w:r>
-    </w:p>
-    <w:p>
-      <w:pPr>
-        <w:pStyle w:val="Sansinterligne"/>
-        <w:rPr>
-          <w:b/>
-          <w:bCs/>
-        </w:rPr>
-      </w:pPr>
-      <w:r>
-        <w:rPr>
-          <w:b/>
-          <w:bCs/>
-        </w:rPr>
-        <w:t>Given</w:t>
-      </w:r>
-    </w:p>
-    <w:p>
-      <w:pPr>
-        <w:pStyle w:val="Sansinterligne"/>
-        <w:rPr>
-          <w:color w:val="000000"/>
-        </w:rPr>
-      </w:pPr>
-      <w:r>
-        <w:rPr>
-          <w:color w:val="000000"/>
-        </w:rPr>
-        <w:t>Je suis un visiteur</w:t>
-      </w:r>
-      <w:r>
-        <w:rPr>
-          <w:color w:val="000000"/>
-        </w:rPr>
-        <w:t xml:space="preserve"> sur la page de connexion.</w:t>
-      </w:r>
-    </w:p>
-    <w:p>
-      <w:pPr>
-        <w:pStyle w:val="Sansinterligne"/>
-        <w:rPr>
-          <w:b/>
-          <w:bCs/>
-          <w:color w:val="000000"/>
-        </w:rPr>
-      </w:pPr>
-      <w:r>
-        <w:rPr>
-          <w:b/>
-          <w:bCs/>
-          <w:color w:val="000000"/>
-        </w:rPr>
-        <w:t>When</w:t>
-      </w:r>
-    </w:p>
-    <w:p>
-      <w:pPr>
-        <w:pStyle w:val="Sansinterligne"/>
-        <w:rPr>
-          <w:color w:val="000000"/>
-        </w:rPr>
-      </w:pPr>
-      <w:r>
-        <w:t xml:space="preserve">Je remplis le champ e-mail du login employé au bon format, le champ password du login employé </w:t>
-      </w:r>
-      <w:r>
-        <w:rPr>
-          <w:color w:val="000000"/>
-        </w:rPr>
-        <w:t>et je clique sur le bouton "Se connecter".</w:t>
-      </w:r>
-    </w:p>
-    <w:p>
-      <w:pPr>
-        <w:pStyle w:val="Sansinterligne"/>
-        <w:rPr>
-          <w:b/>
-          <w:bCs/>
-          <w:color w:val="000000"/>
-        </w:rPr>
-      </w:pPr>
-      <w:r>
-        <w:rPr>
-          <w:b/>
-          <w:bCs/>
-          <w:color w:val="000000"/>
-        </w:rPr>
-        <w:t>Then</w:t>
-      </w:r>
-    </w:p>
-    <w:p>
-      <w:pPr>
-        <w:pStyle w:val="Sansinterligne"/>
-        <w:rPr>
-          <w:color w:val="000000"/>
-        </w:rPr>
-      </w:pPr>
-      <w:r>
-        <w:rPr>
-          <w:color w:val="000000"/>
-        </w:rPr>
-        <w:t xml:space="preserve">Je </w:t>
-      </w:r>
-      <w:r>
-        <w:rPr>
-          <w:color w:val="000000"/>
-        </w:rPr>
-        <w:t>suis envoyé sur la page Bills qui affiche mes notes de frais.</w:t>
-      </w:r>
-    </w:p>
-    <w:p>
-      <w:pPr>
-        <w:pStyle w:val="Sansinterligne"/>
-        <w:rPr>
-          <w:color w:val="000000"/>
-        </w:rPr>
-      </w:pPr>
-    </w:p>
-    <w:p>
-      <w:pPr>
-        <w:pStyle w:val="Sansinterligne"/>
-        <w:rPr>
-          <w:rFonts w:cstheme="minorHAnsi"/>
-          <w:color w:val="0070C0"/>
-          <w:sz w:val="28"/>
-          <w:szCs w:val="28"/>
-        </w:rPr>
-      </w:pPr>
-      <w:r>
-        <w:rPr>
-          <w:rFonts w:cstheme="minorHAnsi"/>
-          <w:color w:val="0070C0"/>
-          <w:sz w:val="28"/>
-          <w:szCs w:val="28"/>
-        </w:rPr>
-        <w:t xml:space="preserve">Scénario </w:t>
-      </w:r>
-      <w:r>
-        <w:rPr>
-          <w:rFonts w:cstheme="minorHAnsi"/>
-          <w:color w:val="0070C0"/>
-          <w:sz w:val="28"/>
-          <w:szCs w:val="28"/>
-        </w:rPr>
-        <w:t>5</w:t>
-      </w:r>
-    </w:p>
-    <w:p>
-      <w:pPr>
-        <w:pStyle w:val="Sansinterligne"/>
-        <w:rPr>
-          <w:b/>
-          <w:bCs/>
-        </w:rPr>
-      </w:pPr>
-      <w:r>
-        <w:rPr>
-          <w:b/>
-          <w:bCs/>
-        </w:rPr>
-        <w:t xml:space="preserve">Given </w:t>
-      </w:r>
-    </w:p>
-    <w:p>
-      <w:pPr>
-        <w:pStyle w:val="Sansinterligne"/>
-      </w:pPr>
-      <w:r>
-        <w:t>Je suis connecté en tant qu’employé</w:t>
-      </w:r>
-      <w:r>
-        <w:t xml:space="preserve"> sur la page Bill ou NewBill.</w:t>
-      </w:r>
-    </w:p>
-    <w:p>
-      <w:pPr>
-        <w:pStyle w:val="Sansinterligne"/>
-        <w:rPr>
-          <w:b/>
-          <w:bCs/>
-        </w:rPr>
-      </w:pPr>
-      <w:r>
-        <w:rPr>
-          <w:b/>
-          <w:bCs/>
-        </w:rPr>
-        <w:t xml:space="preserve">When </w:t>
-      </w:r>
-    </w:p>
-    <w:p>
-      <w:pPr>
-        <w:pStyle w:val="Sansinterligne"/>
-      </w:pPr>
-      <w:r>
-        <w:t xml:space="preserve">Je clique sur le bouton se déconnecter </w:t>
-      </w:r>
-      <w:r>
-        <w:t>dans</w:t>
-      </w:r>
-      <w:r>
-        <w:t xml:space="preserve"> barre verticale</w:t>
-      </w:r>
-      <w:r>
-        <w:t>.</w:t>
-      </w:r>
-    </w:p>
-    <w:p>
-      <w:pPr>
-        <w:pStyle w:val="Sansinterligne"/>
-        <w:rPr>
-          <w:b/>
-          <w:bCs/>
-        </w:rPr>
-      </w:pPr>
-      <w:r>
-        <w:rPr>
-          <w:b/>
-          <w:bCs/>
-        </w:rPr>
-        <w:t xml:space="preserve">Then </w:t>
-      </w:r>
-    </w:p>
-    <w:p>
-      <w:pPr>
-        <w:pStyle w:val="Sansinterligne"/>
-      </w:pPr>
-      <w:r>
-        <w:t>J</w:t>
-      </w:r>
-      <w:r>
-        <w:t xml:space="preserve">e suis envoyé </w:t>
-      </w:r>
-      <w:r>
-        <w:t>sur</w:t>
-      </w:r>
-      <w:r>
-        <w:t xml:space="preserve"> la page login</w:t>
-      </w:r>
-      <w:r>
-        <w:t>.</w:t>
-      </w:r>
-    </w:p>
-    <w:p>
-      <w:pPr>
-        <w:pStyle w:val="Sansinterligne"/>
-        <w:rPr>
+      <w:r>
+        <w:rPr>
+          <w:rFonts w:cstheme="minorHAnsi"/>
           <w:color w:val="0070C0"/>
           <w:sz w:val="32"/>
           <w:szCs w:val="32"/>
+          <w:lang w:val="en-US"/>
+        </w:rPr>
+        <w:t xml:space="preserve"> </w:t>
+      </w:r>
+      <w:r>
+        <w:rPr>
+          <w:rFonts w:cstheme="minorHAnsi"/>
+          <w:color w:val="0070C0"/>
+          <w:sz w:val="28"/>
+          <w:szCs w:val="28"/>
+          <w:lang w:val="en-US"/>
+        </w:rPr>
+        <w:t>End-to</w:t>
+      </w:r>
+      <w:r>
+        <w:rPr>
+          <w:rFonts w:cstheme="minorHAnsi"/>
+          <w:color w:val="0070C0"/>
+          <w:sz w:val="28"/>
+          <w:szCs w:val="28"/>
+          <w:lang w:val="en-US"/>
+        </w:rPr>
+        <w:t>-End</w:t>
+      </w:r>
+    </w:p>
+    <w:p>
+      <w:pPr>
+        <w:pStyle w:val="Sansinterligne"/>
+        <w:jc w:val="center"/>
+        <w:rPr>
+          <w:rFonts w:cstheme="minorHAnsi"/>
+          <w:color w:val="0070C0"/>
+          <w:sz w:val="28"/>
+          <w:szCs w:val="28"/>
+          <w:lang w:val="en-US"/>
+        </w:rPr>
+      </w:pPr>
+    </w:p>
+    <w:p>
+      <w:pPr>
+        <w:pStyle w:val="Sansinterligne"/>
+        <w:rPr>
+          <w:rFonts w:cstheme="minorHAnsi"/>
+          <w:color w:val="0070C0"/>
+          <w:sz w:val="28"/>
+          <w:szCs w:val="28"/>
+          <w:lang w:val="en-US"/>
+        </w:rPr>
+      </w:pPr>
+    </w:p>
+    <w:p>
+      <w:pPr>
+        <w:pStyle w:val="Sansinterligne"/>
+        <w:rPr>
+          <w:rFonts w:cstheme="minorHAnsi"/>
+          <w:color w:val="0070C0"/>
+          <w:sz w:val="28"/>
+          <w:szCs w:val="28"/>
+          <w:lang w:val="en-US"/>
+        </w:rPr>
+      </w:pPr>
+      <w:r>
+        <w:rPr>
+          <w:rFonts w:cstheme="minorHAnsi"/>
+          <w:color w:val="0070C0"/>
+          <w:sz w:val="28"/>
+          <w:szCs w:val="28"/>
+          <w:lang w:val="en-US"/>
+        </w:rPr>
+        <w:t>Scénario 1</w:t>
+      </w:r>
+    </w:p>
+    <w:p>
+      <w:pPr>
+        <w:pStyle w:val="Sansinterligne"/>
+        <w:rPr>
+          <w:b/>
+          <w:bCs/>
+        </w:rPr>
+      </w:pPr>
+      <w:r>
+        <w:rPr>
+          <w:b/>
+          <w:bCs/>
+        </w:rPr>
+        <w:t>Given</w:t>
+      </w:r>
+    </w:p>
+    <w:p>
+      <w:pPr>
+        <w:pStyle w:val="Sansinterligne"/>
+        <w:rPr>
+          <w:color w:val="000000"/>
+        </w:rPr>
+      </w:pPr>
+      <w:r>
+        <w:rPr>
+          <w:color w:val="000000"/>
+        </w:rPr>
+        <w:t>Je suis un visiteur (= non connecté)</w:t>
+      </w:r>
+      <w:r>
+        <w:rPr>
+          <w:color w:val="000000"/>
+        </w:rPr>
+        <w:t xml:space="preserve"> sur la page de connexion.</w:t>
+      </w:r>
+    </w:p>
+    <w:p>
+      <w:pPr>
+        <w:pStyle w:val="Sansinterligne"/>
+        <w:rPr>
+          <w:b/>
+          <w:bCs/>
+          <w:color w:val="000000"/>
+        </w:rPr>
+      </w:pPr>
+      <w:r>
+        <w:rPr>
+          <w:b/>
+          <w:bCs/>
+          <w:color w:val="000000"/>
+        </w:rPr>
+        <w:t>When</w:t>
+      </w:r>
+    </w:p>
+    <w:p>
+      <w:pPr>
+        <w:pStyle w:val="Sansinterligne"/>
+        <w:rPr>
+          <w:color w:val="000000"/>
+        </w:rPr>
+      </w:pPr>
+      <w:r>
+        <w:rPr>
+          <w:color w:val="000000"/>
+        </w:rPr>
+        <w:t>Je ne remplis pas le champ e-mail ou le champ password du login employé et je clique sur le bouton "Se connecter".</w:t>
+      </w:r>
+    </w:p>
+    <w:p>
+      <w:pPr>
+        <w:pStyle w:val="Sansinterligne"/>
+        <w:rPr>
+          <w:b/>
+          <w:bCs/>
+          <w:color w:val="000000"/>
+        </w:rPr>
+      </w:pPr>
+      <w:r>
+        <w:rPr>
+          <w:b/>
+          <w:bCs/>
+          <w:color w:val="000000"/>
+        </w:rPr>
+        <w:t>Then</w:t>
+      </w:r>
+    </w:p>
+    <w:p>
+      <w:pPr>
+        <w:pStyle w:val="Sansinterligne"/>
+        <w:rPr>
+          <w:color w:val="000000"/>
+        </w:rPr>
+      </w:pPr>
+      <w:r>
+        <w:rPr>
+          <w:color w:val="000000"/>
+        </w:rPr>
+        <w:t>Je reste sur la page Login et je suis invité à remplir le champ manquant.</w:t>
+      </w:r>
+    </w:p>
+    <w:p>
+      <w:pPr>
+        <w:pStyle w:val="Sansinterligne"/>
+        <w:rPr>
+          <w:color w:val="000000"/>
+        </w:rPr>
+      </w:pPr>
+    </w:p>
+    <w:p>
+      <w:pPr>
+        <w:pStyle w:val="Sansinterligne"/>
+        <w:rPr>
+          <w:rFonts w:cstheme="minorHAnsi"/>
+          <w:color w:val="0070C0"/>
+          <w:sz w:val="28"/>
+          <w:szCs w:val="28"/>
+        </w:rPr>
+      </w:pPr>
+      <w:r>
+        <w:rPr>
+          <w:rFonts w:cstheme="minorHAnsi"/>
+          <w:color w:val="0070C0"/>
+          <w:sz w:val="28"/>
+          <w:szCs w:val="28"/>
+        </w:rPr>
+        <w:t>Scénario 2</w:t>
+      </w:r>
+    </w:p>
+    <w:p>
+      <w:pPr>
+        <w:pStyle w:val="Sansinterligne"/>
+        <w:rPr>
+          <w:b/>
+          <w:bCs/>
+        </w:rPr>
+      </w:pPr>
+      <w:r>
+        <w:rPr>
+          <w:b/>
+          <w:bCs/>
+        </w:rPr>
+        <w:t>Given</w:t>
+      </w:r>
+    </w:p>
+    <w:p>
+      <w:pPr>
+        <w:pStyle w:val="Sansinterligne"/>
+        <w:rPr>
+          <w:color w:val="000000"/>
+        </w:rPr>
+      </w:pPr>
+      <w:r>
+        <w:rPr>
+          <w:color w:val="000000"/>
+        </w:rPr>
+        <w:t>Je suis un visiteur</w:t>
+      </w:r>
+      <w:r>
+        <w:rPr>
+          <w:color w:val="000000"/>
+        </w:rPr>
+        <w:t xml:space="preserve"> sur la page de connexion.</w:t>
+      </w:r>
+    </w:p>
+    <w:p>
+      <w:pPr>
+        <w:pStyle w:val="Sansinterligne"/>
+        <w:rPr>
+          <w:b/>
+          <w:bCs/>
+          <w:color w:val="000000"/>
+        </w:rPr>
+      </w:pPr>
+      <w:r>
+        <w:rPr>
+          <w:b/>
+          <w:bCs/>
+          <w:color w:val="000000"/>
+        </w:rPr>
+        <w:t>When</w:t>
+      </w:r>
+    </w:p>
+    <w:p>
+      <w:pPr>
+        <w:pStyle w:val="Sansinterligne"/>
+        <w:rPr>
+          <w:color w:val="000000"/>
+        </w:rPr>
+      </w:pPr>
+      <w:r>
+        <w:rPr>
+          <w:color w:val="000000"/>
+        </w:rPr>
+        <w:t>Je remplis le champ e-mail du login employé au mauvais format et je clique sur le bouton "Se connecter".</w:t>
+      </w:r>
+    </w:p>
+    <w:p>
+      <w:pPr>
+        <w:pStyle w:val="Sansinterligne"/>
+        <w:rPr>
+          <w:b/>
+          <w:bCs/>
+          <w:color w:val="000000"/>
+        </w:rPr>
+      </w:pPr>
+      <w:r>
+        <w:rPr>
+          <w:b/>
+          <w:bCs/>
+          <w:color w:val="000000"/>
+        </w:rPr>
+        <w:t>Then</w:t>
+      </w:r>
+    </w:p>
+    <w:p>
+      <w:pPr>
+        <w:pStyle w:val="Sansinterligne"/>
+        <w:rPr>
+          <w:color w:val="000000"/>
+        </w:rPr>
+      </w:pPr>
+      <w:r>
+        <w:rPr>
+          <w:color w:val="000000"/>
+        </w:rPr>
+        <w:t xml:space="preserve">Je reste sur la page Login et je </w:t>
+      </w:r>
+      <w:r>
+        <w:rPr>
+          <w:color w:val="000000"/>
+        </w:rPr>
+        <w:t>dois r</w:t>
+      </w:r>
+      <w:r>
+        <w:rPr>
+          <w:color w:val="000000"/>
+        </w:rPr>
+        <w:t>emplir le champ e-mail au bon</w:t>
+      </w:r>
+      <w:r>
+        <w:rPr>
+          <w:color w:val="000000"/>
+        </w:rPr>
+        <w:t xml:space="preserve"> </w:t>
+      </w:r>
+      <w:r>
+        <w:rPr>
+          <w:color w:val="000000"/>
+        </w:rPr>
+        <w:t>format</w:t>
+      </w:r>
+      <w:r>
+        <w:rPr>
+          <w:color w:val="000000"/>
+        </w:rPr>
+        <w:t xml:space="preserve"> (</w:t>
+      </w:r>
+      <w:proofErr w:type="spellStart"/>
+      <w:r>
+        <w:rPr>
+          <w:color w:val="000000"/>
+        </w:rPr>
+        <w:t>chaine@chaine</w:t>
+      </w:r>
+      <w:proofErr w:type="spellEnd"/>
+      <w:r>
+        <w:rPr>
+          <w:color w:val="000000"/>
+        </w:rPr>
+        <w:t>)</w:t>
+      </w:r>
+      <w:r>
+        <w:rPr>
+          <w:color w:val="000000"/>
+        </w:rPr>
+        <w:t>.</w:t>
+      </w:r>
+    </w:p>
+    <w:p>
+      <w:pPr>
+        <w:pStyle w:val="Sansinterligne"/>
+        <w:rPr>
+          <w:color w:val="000000"/>
+        </w:rPr>
+      </w:pPr>
+    </w:p>
+    <w:p>
+      <w:pPr>
+        <w:pStyle w:val="Sansinterligne"/>
+        <w:rPr>
+          <w:rFonts w:cstheme="minorHAnsi"/>
+          <w:color w:val="0070C0"/>
+          <w:sz w:val="28"/>
+          <w:szCs w:val="28"/>
+        </w:rPr>
+      </w:pPr>
+      <w:r>
+        <w:rPr>
+          <w:rFonts w:cstheme="minorHAnsi"/>
+          <w:color w:val="0070C0"/>
+          <w:sz w:val="28"/>
+          <w:szCs w:val="28"/>
+        </w:rPr>
+        <w:t>Scénario 3</w:t>
+      </w:r>
+    </w:p>
+    <w:p>
+      <w:pPr>
+        <w:pStyle w:val="Sansinterligne"/>
+        <w:rPr>
+          <w:b/>
+          <w:bCs/>
+        </w:rPr>
+      </w:pPr>
+      <w:r>
+        <w:rPr>
+          <w:b/>
+          <w:bCs/>
+        </w:rPr>
+        <w:t>Given</w:t>
+      </w:r>
+    </w:p>
+    <w:p>
+      <w:pPr>
+        <w:pStyle w:val="Sansinterligne"/>
+        <w:rPr>
+          <w:color w:val="000000"/>
+        </w:rPr>
+      </w:pPr>
+      <w:r>
+        <w:rPr>
+          <w:color w:val="000000"/>
+        </w:rPr>
+        <w:t>Je suis un visiteur</w:t>
+      </w:r>
+      <w:r>
+        <w:rPr>
+          <w:color w:val="000000"/>
+        </w:rPr>
+        <w:t xml:space="preserve"> sur la page de connexion.</w:t>
+      </w:r>
+    </w:p>
+    <w:p>
+      <w:pPr>
+        <w:pStyle w:val="Sansinterligne"/>
+        <w:rPr>
+          <w:b/>
+          <w:bCs/>
+          <w:color w:val="000000"/>
+        </w:rPr>
+      </w:pPr>
+      <w:r>
+        <w:rPr>
+          <w:b/>
+          <w:bCs/>
+          <w:color w:val="000000"/>
+        </w:rPr>
+        <w:t>When</w:t>
+      </w:r>
+    </w:p>
+    <w:p>
+      <w:pPr>
+        <w:pStyle w:val="Sansinterligne"/>
+        <w:rPr>
+          <w:color w:val="000000"/>
+        </w:rPr>
+      </w:pPr>
+      <w:r>
+        <w:t xml:space="preserve">Je remplis le champ e-mail du login employé au bon format, le champ password du login employé </w:t>
+      </w:r>
+      <w:r>
+        <w:rPr>
+          <w:color w:val="000000"/>
+        </w:rPr>
+        <w:t>et je clique sur le bouton "Se connecter".</w:t>
+      </w:r>
+    </w:p>
+    <w:p>
+      <w:pPr>
+        <w:pStyle w:val="Sansinterligne"/>
+        <w:rPr>
+          <w:b/>
+          <w:bCs/>
+          <w:color w:val="000000"/>
+        </w:rPr>
+      </w:pPr>
+      <w:r>
+        <w:rPr>
+          <w:b/>
+          <w:bCs/>
+          <w:color w:val="000000"/>
+        </w:rPr>
+        <w:t>Then</w:t>
+      </w:r>
+    </w:p>
+    <w:p>
+      <w:pPr>
+        <w:pStyle w:val="Sansinterligne"/>
+        <w:rPr>
+          <w:color w:val="000000"/>
+        </w:rPr>
+      </w:pPr>
+      <w:r>
+        <w:rPr>
+          <w:color w:val="000000"/>
+        </w:rPr>
+        <w:t xml:space="preserve">Je </w:t>
+      </w:r>
+      <w:r>
+        <w:rPr>
+          <w:color w:val="000000"/>
+        </w:rPr>
+        <w:t>devrais être identifié en tant qu’employé dans l’application</w:t>
+      </w:r>
+      <w:r>
+        <w:rPr>
+          <w:color w:val="000000"/>
+        </w:rPr>
+        <w:t>.</w:t>
+      </w:r>
+    </w:p>
+    <w:p>
+      <w:pPr>
+        <w:pStyle w:val="Sansinterligne"/>
+        <w:rPr>
+          <w:color w:val="000000"/>
+        </w:rPr>
+      </w:pPr>
+    </w:p>
+    <w:p>
+      <w:pPr>
+        <w:pStyle w:val="Sansinterligne"/>
+        <w:rPr>
+          <w:rFonts w:cstheme="minorHAnsi"/>
+          <w:color w:val="0070C0"/>
+          <w:sz w:val="28"/>
+          <w:szCs w:val="28"/>
+        </w:rPr>
+      </w:pPr>
+      <w:r>
+        <w:rPr>
+          <w:rFonts w:cstheme="minorHAnsi"/>
+          <w:color w:val="0070C0"/>
+          <w:sz w:val="28"/>
+          <w:szCs w:val="28"/>
+        </w:rPr>
+        <w:t>Scénario 4</w:t>
+      </w:r>
+    </w:p>
+    <w:p>
+      <w:pPr>
+        <w:pStyle w:val="Sansinterligne"/>
+        <w:rPr>
+          <w:b/>
+          <w:bCs/>
+        </w:rPr>
+      </w:pPr>
+      <w:r>
+        <w:rPr>
+          <w:b/>
+          <w:bCs/>
+        </w:rPr>
+        <w:t>Given</w:t>
+      </w:r>
+    </w:p>
+    <w:p>
+      <w:pPr>
+        <w:pStyle w:val="Sansinterligne"/>
+        <w:rPr>
+          <w:color w:val="000000"/>
+        </w:rPr>
+      </w:pPr>
+      <w:r>
+        <w:rPr>
+          <w:color w:val="000000"/>
+        </w:rPr>
+        <w:t>Je suis un visiteur</w:t>
+      </w:r>
+      <w:r>
+        <w:rPr>
+          <w:color w:val="000000"/>
+        </w:rPr>
+        <w:t xml:space="preserve"> sur la page de connexion.</w:t>
+      </w:r>
+    </w:p>
+    <w:p>
+      <w:pPr>
+        <w:pStyle w:val="Sansinterligne"/>
+        <w:rPr>
+          <w:b/>
+          <w:bCs/>
+          <w:color w:val="000000"/>
+        </w:rPr>
+      </w:pPr>
+      <w:r>
+        <w:rPr>
+          <w:b/>
+          <w:bCs/>
+          <w:color w:val="000000"/>
+        </w:rPr>
+        <w:t>When</w:t>
+      </w:r>
+    </w:p>
+    <w:p>
+      <w:pPr>
+        <w:pStyle w:val="Sansinterligne"/>
+        <w:rPr>
+          <w:color w:val="000000"/>
+        </w:rPr>
+      </w:pPr>
+      <w:r>
+        <w:t xml:space="preserve">Je remplis le champ e-mail du login employé au bon format, le champ password du login employé </w:t>
+      </w:r>
+      <w:r>
+        <w:rPr>
+          <w:color w:val="000000"/>
+        </w:rPr>
+        <w:t>et je clique sur le bouton "Se connecter".</w:t>
+      </w:r>
+    </w:p>
+    <w:p>
+      <w:pPr>
+        <w:pStyle w:val="Sansinterligne"/>
+        <w:rPr>
+          <w:b/>
+          <w:bCs/>
+          <w:color w:val="000000"/>
+        </w:rPr>
+      </w:pPr>
+      <w:r>
+        <w:rPr>
+          <w:b/>
+          <w:bCs/>
+          <w:color w:val="000000"/>
+        </w:rPr>
+        <w:t>Then</w:t>
+      </w:r>
+    </w:p>
+    <w:p>
+      <w:pPr>
+        <w:pStyle w:val="Sansinterligne"/>
+        <w:rPr>
+          <w:color w:val="000000"/>
+        </w:rPr>
+      </w:pPr>
+      <w:r>
+        <w:rPr>
+          <w:color w:val="000000"/>
+        </w:rPr>
+        <w:t xml:space="preserve">Je </w:t>
+      </w:r>
+      <w:r>
+        <w:rPr>
+          <w:color w:val="000000"/>
+        </w:rPr>
+        <w:t>suis envoyé sur la page Bills qui affiche mes notes de frais.</w:t>
+      </w:r>
+    </w:p>
+    <w:p>
+      <w:pPr>
+        <w:pStyle w:val="Sansinterligne"/>
+        <w:rPr>
+          <w:color w:val="000000"/>
         </w:rPr>
       </w:pPr>
     </w:p>
@@ -889,6 +733,141 @@
           <w:sz w:val="28"/>
           <w:szCs w:val="28"/>
         </w:rPr>
+        <w:t>5</w:t>
+      </w:r>
+    </w:p>
+    <w:p>
+      <w:pPr>
+        <w:pStyle w:val="Sansinterligne"/>
+        <w:rPr>
+          <w:b/>
+          <w:bCs/>
+        </w:rPr>
+      </w:pPr>
+      <w:r>
+        <w:rPr>
+          <w:b/>
+          <w:bCs/>
+        </w:rPr>
+        <w:t xml:space="preserve">Given </w:t>
+      </w:r>
+    </w:p>
+    <w:p>
+      <w:pPr>
+        <w:pStyle w:val="Sansinterligne"/>
+      </w:pPr>
+      <w:r>
+        <w:t>Je suis connecté en tant qu’employé</w:t>
+      </w:r>
+      <w:r>
+        <w:t xml:space="preserve"> sur la page Bill ou NewBill.</w:t>
+      </w:r>
+    </w:p>
+    <w:p>
+      <w:pPr>
+        <w:pStyle w:val="Sansinterligne"/>
+        <w:rPr>
+          <w:b/>
+          <w:bCs/>
+        </w:rPr>
+      </w:pPr>
+      <w:r>
+        <w:rPr>
+          <w:b/>
+          <w:bCs/>
+        </w:rPr>
+        <w:t xml:space="preserve">When </w:t>
+      </w:r>
+    </w:p>
+    <w:p>
+      <w:pPr>
+        <w:pStyle w:val="Sansinterligne"/>
+      </w:pPr>
+      <w:r>
+        <w:t xml:space="preserve">Je clique sur le bouton se déconnecter </w:t>
+      </w:r>
+      <w:r>
+        <w:t>dans</w:t>
+      </w:r>
+      <w:r>
+        <w:t xml:space="preserve"> barre verticale</w:t>
+      </w:r>
+      <w:r>
+        <w:t>.</w:t>
+      </w:r>
+    </w:p>
+    <w:p>
+      <w:pPr>
+        <w:pStyle w:val="Sansinterligne"/>
+        <w:rPr>
+          <w:b/>
+          <w:bCs/>
+        </w:rPr>
+      </w:pPr>
+      <w:r>
+        <w:rPr>
+          <w:b/>
+          <w:bCs/>
+        </w:rPr>
+        <w:t xml:space="preserve">Then </w:t>
+      </w:r>
+    </w:p>
+    <w:p>
+      <w:pPr>
+        <w:pStyle w:val="Sansinterligne"/>
+      </w:pPr>
+      <w:r>
+        <w:t>J</w:t>
+      </w:r>
+      <w:r>
+        <w:t xml:space="preserve">e suis envoyé </w:t>
+      </w:r>
+      <w:r>
+        <w:t>sur</w:t>
+      </w:r>
+      <w:r>
+        <w:t xml:space="preserve"> la page login</w:t>
+      </w:r>
+      <w:r>
+        <w:t>.</w:t>
+      </w:r>
+    </w:p>
+    <w:p>
+      <w:pPr>
+        <w:pStyle w:val="Sansinterligne"/>
+        <w:rPr>
+          <w:color w:val="0070C0"/>
+          <w:sz w:val="32"/>
+          <w:szCs w:val="32"/>
+        </w:rPr>
+      </w:pPr>
+    </w:p>
+    <w:p>
+      <w:pPr>
+        <w:pStyle w:val="Sansinterligne"/>
+        <w:rPr>
+          <w:rFonts w:cstheme="minorHAnsi"/>
+          <w:color w:val="0070C0"/>
+          <w:sz w:val="28"/>
+          <w:szCs w:val="28"/>
+        </w:rPr>
+      </w:pPr>
+      <w:r>
+        <w:rPr>
+          <w:rFonts w:cstheme="minorHAnsi"/>
+          <w:color w:val="0070C0"/>
+          <w:sz w:val="28"/>
+          <w:szCs w:val="28"/>
+        </w:rPr>
+        <w:t xml:space="preserve">Scénario </w:t>
+      </w:r>
+      <w:r>
+        <w:rPr>
+          <w:rFonts w:cstheme="minorHAnsi"/>
+          <w:color w:val="0070C0"/>
+          <w:sz w:val="28"/>
+          <w:szCs w:val="28"/>
+        </w:rPr>
         <w:t>6</w:t>
       </w:r>
     </w:p>
@@ -978,8 +957,6 @@
       <w:r>
         <w:t>.</w:t>
       </w:r>
-    </w:p>
-    <w:p>
       <w:r>
         <w:br w:type="page"/>
       </w:r>
@@ -1240,7 +1217,13 @@
         <w:t xml:space="preserve"> </w:t>
       </w:r>
       <w:r>
-        <w:t xml:space="preserve">et elles sont </w:t>
+        <w:t xml:space="preserve">et </w:t>
+      </w:r>
+      <w:r>
+        <w:t>ces dates</w:t>
+      </w:r>
+      <w:r>
+        <w:t xml:space="preserve"> sont </w:t>
       </w:r>
       <w:r>
         <w:t>valides</w:t>
@@ -1367,16 +1350,19 @@
         <w:pStyle w:val="Sansinterligne"/>
       </w:pPr>
       <w:r>
-        <w:t>Le</w:t>
-      </w:r>
-      <w:r>
-        <w:t xml:space="preserve"> nombre </w:t>
+        <w:t xml:space="preserve">Le nombre </w:t>
       </w:r>
       <w:r>
         <w:t xml:space="preserve">total </w:t>
       </w:r>
       <w:r>
-        <w:t>de mes notes de frais est écrit sur la console.</w:t>
+        <w:t xml:space="preserve">de mes notes de frais </w:t>
+      </w:r>
+      <w:r>
+        <w:t xml:space="preserve">enregistrées </w:t>
+      </w:r>
+      <w:r>
+        <w:t>est écrit sur la console.</w:t>
       </w:r>
     </w:p>
     <w:p>
@@ -1440,6 +1426,9 @@
         <w:t>suis la page Bills de mes notes de frais</w:t>
       </w:r>
       <w:r>
+        <w:t>,</w:t>
+      </w:r>
+      <w:r>
         <w:t xml:space="preserve"> connecté en tant qu’employé</w:t>
       </w:r>
       <w:r>
@@ -1546,7 +1535,7 @@
           <w:sz w:val="28"/>
           <w:szCs w:val="28"/>
         </w:rPr>
-        <w:t xml:space="preserve">Scénario </w:t>
+        <w:t>Scénario 1</w:t>
       </w:r>
       <w:r>
         <w:rPr>
@@ -1557,15 +1546,6 @@
         </w:rPr>
         <w:t>1</w:t>
       </w:r>
-      <w:r>
-        <w:rPr>
-          <w:rFonts w:cstheme="minorHAnsi"/>
-          <w:color w:val="0070C0"/>
-          <w:sz w:val="28"/>
-          <w:szCs w:val="28"/>
-        </w:rPr>
-        <w:t>1</w:t>
-      </w:r>
     </w:p>
     <w:p>
       <w:pPr>
@@ -1591,7 +1571,13 @@
         <w:t xml:space="preserve">Je </w:t>
       </w:r>
       <w:r>
-        <w:t>suis la page Bills de mes notes de frais connecté en tant qu’employé</w:t>
+        <w:t>suis la page Bills de mes notes de frais</w:t>
+      </w:r>
+      <w:r>
+        <w:t>,</w:t>
+      </w:r>
+      <w:r>
+        <w:t xml:space="preserve"> connecté en tant qu’employé</w:t>
       </w:r>
       <w:r>
         <w:t>.</w:t>
@@ -1621,19 +1607,7 @@
         <w:t xml:space="preserve">Je </w:t>
       </w:r>
       <w:r>
-        <w:t xml:space="preserve">clique sur l’icône d’action d’une de mes notes de frais pour </w:t>
-      </w:r>
-      <w:r>
-        <w:t xml:space="preserve">télécharger </w:t>
-      </w:r>
-      <w:r>
-        <w:t>son justificatif</w:t>
-      </w:r>
-      <w:r>
-        <w:t xml:space="preserve"> PDF</w:t>
-      </w:r>
-      <w:r>
-        <w:t>.</w:t>
+        <w:t>clique sur l’icône d’action d’une de mes notes de frais pour télécharger son justificatif PDF.</w:t>
       </w:r>
     </w:p>
     <w:p>
@@ -1663,13 +1637,7 @@
         <w:t xml:space="preserve">ustificatif </w:t>
       </w:r>
       <w:r>
-        <w:t xml:space="preserve">PDF est téléchargé par le navigateur et </w:t>
-      </w:r>
-      <w:r>
-        <w:t>une fenêtre modale s’ouvre</w:t>
-      </w:r>
-      <w:r>
-        <w:t xml:space="preserve"> pour confirmer que </w:t>
+        <w:t xml:space="preserve">PDF est téléchargé par le navigateur et une fenêtre modale s’ouvre pour confirmer que </w:t>
       </w:r>
       <w:r>
         <w:t>ce</w:t>
@@ -1849,7 +1817,13 @@
         <w:t xml:space="preserve">Je </w:t>
       </w:r>
       <w:r>
-        <w:t>suis la page Bills de mes notes de frais connecté en tant qu’employé</w:t>
+        <w:t>suis la page Bills de mes notes de frais</w:t>
+      </w:r>
+      <w:r>
+        <w:t>,</w:t>
+      </w:r>
+      <w:r>
+        <w:t xml:space="preserve"> connecté en tant qu’employé</w:t>
       </w:r>
       <w:r>
         <w:t>.</w:t>
@@ -1903,7 +1877,13 @@
         <w:pStyle w:val="Sansinterligne"/>
       </w:pPr>
       <w:r>
-        <w:t>Je suis envoyé sur la page NewBill</w:t>
+        <w:t xml:space="preserve">Je suis envoyé sur la page </w:t>
+      </w:r>
+      <w:r>
+        <w:t xml:space="preserve">de création </w:t>
+      </w:r>
+      <w:r>
+        <w:t>NewBill</w:t>
       </w:r>
       <w:r>
         <w:t>.</w:t>
@@ -1967,19 +1947,7 @@
         <w:t xml:space="preserve">Je </w:t>
       </w:r>
       <w:r>
-        <w:t>suis connecté en tant qu’employé</w:t>
-      </w:r>
-      <w:r>
-        <w:t xml:space="preserve"> sur </w:t>
-      </w:r>
-      <w:r>
-        <w:t xml:space="preserve">la page </w:t>
-      </w:r>
-      <w:r>
-        <w:t xml:space="preserve">NewBill pour créer une </w:t>
-      </w:r>
-      <w:r>
-        <w:t xml:space="preserve">note de </w:t>
+        <w:t xml:space="preserve">suis connecté en tant qu’employé sur la page NewBill pour créer une note de </w:t>
       </w:r>
       <w:r>
         <w:t>frais.</w:t>
@@ -2236,10 +2204,46 @@
         <w:t xml:space="preserve">Je </w:t>
       </w:r>
       <w:r>
-        <w:t>suis connecté en tant qu’employé sur la page NewBill pour créer une note de frais</w:t>
-      </w:r>
-      <w:r>
-        <w:t>.</w:t>
+        <w:t xml:space="preserve">suis connecté en tant qu’employé sur la page NewBill pour créer une note de frais. </w:t>
+      </w:r>
+    </w:p>
+    <w:p>
+      <w:pPr>
+        <w:pStyle w:val="Sansinterligne"/>
+        <w:rPr>
+          <w:b/>
+          <w:bCs/>
+        </w:rPr>
+      </w:pPr>
+      <w:r>
+        <w:rPr>
+          <w:b/>
+          <w:bCs/>
+        </w:rPr>
+        <w:t xml:space="preserve">When </w:t>
+      </w:r>
+    </w:p>
+    <w:p>
+      <w:pPr>
+        <w:pStyle w:val="Sansinterligne"/>
+      </w:pPr>
+      <w:r>
+        <w:t xml:space="preserve">J’ajoute </w:t>
+      </w:r>
+      <w:r>
+        <w:t xml:space="preserve">ou change </w:t>
+      </w:r>
+      <w:r>
+        <w:t xml:space="preserve">un </w:t>
+      </w:r>
+      <w:r>
+        <w:t xml:space="preserve">nouveau </w:t>
+      </w:r>
+      <w:r>
+        <w:t>justificatif</w:t>
+      </w:r>
+      <w:r>
+        <w:t xml:space="preserve"> au format accepté</w:t>
       </w:r>
       <w:r>
         <w:t xml:space="preserve"> </w:t>
@@ -2258,6 +2262,91 @@
           <w:b/>
           <w:bCs/>
         </w:rPr>
+        <w:t xml:space="preserve">Then </w:t>
+      </w:r>
+    </w:p>
+    <w:p>
+      <w:pPr>
+        <w:pStyle w:val="Sansinterligne"/>
+      </w:pPr>
+      <w:r>
+        <w:t>Un identifiant pour la note frais est écrit sur la console.</w:t>
+      </w:r>
+    </w:p>
+    <w:p>
+      <w:pPr>
+        <w:pStyle w:val="Sansinterligne"/>
+      </w:pPr>
+    </w:p>
+    <w:p>
+      <w:pPr>
+        <w:pStyle w:val="Sansinterligne"/>
+        <w:rPr>
+          <w:rFonts w:cstheme="minorHAnsi"/>
+          <w:color w:val="0070C0"/>
+          <w:sz w:val="28"/>
+          <w:szCs w:val="28"/>
+        </w:rPr>
+      </w:pPr>
+      <w:r>
+        <w:rPr>
+          <w:rFonts w:cstheme="minorHAnsi"/>
+          <w:color w:val="0070C0"/>
+          <w:sz w:val="28"/>
+          <w:szCs w:val="28"/>
+        </w:rPr>
+        <w:t>Scénario</w:t>
+      </w:r>
+      <w:r>
+        <w:rPr>
+          <w:rFonts w:cstheme="minorHAnsi"/>
+          <w:color w:val="0070C0"/>
+          <w:sz w:val="28"/>
+          <w:szCs w:val="28"/>
+        </w:rPr>
+        <w:t xml:space="preserve"> 17</w:t>
+      </w:r>
+    </w:p>
+    <w:p>
+      <w:pPr>
+        <w:pStyle w:val="Sansinterligne"/>
+        <w:rPr>
+          <w:b/>
+          <w:bCs/>
+        </w:rPr>
+      </w:pPr>
+      <w:r>
+        <w:rPr>
+          <w:b/>
+          <w:bCs/>
+        </w:rPr>
+        <w:t xml:space="preserve">Given </w:t>
+      </w:r>
+    </w:p>
+    <w:p>
+      <w:pPr>
+        <w:pStyle w:val="Sansinterligne"/>
+      </w:pPr>
+      <w:r>
+        <w:t xml:space="preserve">Je </w:t>
+      </w:r>
+      <w:r>
+        <w:t xml:space="preserve">suis connecté en tant qu’employé sur la page NewBill pour créer une note de frais. </w:t>
+      </w:r>
+    </w:p>
+    <w:p>
+      <w:pPr>
+        <w:pStyle w:val="Sansinterligne"/>
+        <w:rPr>
+          <w:b/>
+          <w:bCs/>
+        </w:rPr>
+      </w:pPr>
+      <w:r>
+        <w:rPr>
+          <w:b/>
+          <w:bCs/>
+        </w:rPr>
         <w:t xml:space="preserve">When </w:t>
       </w:r>
     </w:p>
@@ -2266,6 +2355,124 @@
         <w:pStyle w:val="Sansinterligne"/>
       </w:pPr>
       <w:r>
+        <w:t>J’ajoute un justificatif</w:t>
+      </w:r>
+      <w:r>
+        <w:t xml:space="preserve"> au format non accepté en détournant le contrôle du formulaire.</w:t>
+      </w:r>
+    </w:p>
+    <w:p>
+      <w:pPr>
+        <w:pStyle w:val="Sansinterligne"/>
+        <w:rPr>
+          <w:b/>
+          <w:bCs/>
+        </w:rPr>
+      </w:pPr>
+      <w:r>
+        <w:rPr>
+          <w:b/>
+          <w:bCs/>
+        </w:rPr>
+        <w:t xml:space="preserve">Then </w:t>
+      </w:r>
+    </w:p>
+    <w:p>
+      <w:pPr>
+        <w:pStyle w:val="Sansinterligne"/>
+      </w:pPr>
+      <w:r>
+        <w:t xml:space="preserve">Le fichier n’est pas téléchargé et le message « Aucun fichier choisi » est </w:t>
+      </w:r>
+      <w:r>
+        <w:t>écrit dans</w:t>
+      </w:r>
+      <w:r>
+        <w:t xml:space="preserve"> le formulaire et sur la console.</w:t>
+      </w:r>
+    </w:p>
+    <w:p>
+      <w:pPr>
+        <w:pStyle w:val="Sansinterligne"/>
+      </w:pPr>
+    </w:p>
+    <w:p>
+      <w:pPr>
+        <w:pStyle w:val="Sansinterligne"/>
+        <w:rPr>
+          <w:rFonts w:cstheme="minorHAnsi"/>
+          <w:color w:val="0070C0"/>
+          <w:sz w:val="28"/>
+          <w:szCs w:val="28"/>
+        </w:rPr>
+      </w:pPr>
+      <w:r>
+        <w:rPr>
+          <w:rFonts w:cstheme="minorHAnsi"/>
+          <w:color w:val="0070C0"/>
+          <w:sz w:val="28"/>
+          <w:szCs w:val="28"/>
+        </w:rPr>
+        <w:t>Scénario</w:t>
+      </w:r>
+      <w:r>
+        <w:rPr>
+          <w:rFonts w:cstheme="minorHAnsi"/>
+          <w:color w:val="0070C0"/>
+          <w:sz w:val="28"/>
+          <w:szCs w:val="28"/>
+        </w:rPr>
+        <w:t xml:space="preserve"> 18</w:t>
+      </w:r>
+    </w:p>
+    <w:p>
+      <w:pPr>
+        <w:pStyle w:val="Sansinterligne"/>
+        <w:rPr>
+          <w:b/>
+          <w:bCs/>
+        </w:rPr>
+      </w:pPr>
+      <w:r>
+        <w:rPr>
+          <w:b/>
+          <w:bCs/>
+        </w:rPr>
+        <w:t xml:space="preserve">Given </w:t>
+      </w:r>
+    </w:p>
+    <w:p>
+      <w:pPr>
+        <w:pStyle w:val="Sansinterligne"/>
+      </w:pPr>
+      <w:r>
+        <w:t xml:space="preserve">Je </w:t>
+      </w:r>
+      <w:r>
+        <w:t xml:space="preserve">suis connecté en tant qu’employé sur la page NewBill pour créer une note de frais. </w:t>
+      </w:r>
+    </w:p>
+    <w:p>
+      <w:pPr>
+        <w:pStyle w:val="Sansinterligne"/>
+        <w:rPr>
+          <w:b/>
+          <w:bCs/>
+        </w:rPr>
+      </w:pPr>
+      <w:r>
+        <w:rPr>
+          <w:b/>
+          <w:bCs/>
+        </w:rPr>
+        <w:t xml:space="preserve">When </w:t>
+      </w:r>
+    </w:p>
+    <w:p>
+      <w:pPr>
+        <w:pStyle w:val="Sansinterligne"/>
+      </w:pPr>
+      <w:r>
         <w:t xml:space="preserve">J’ajoute </w:t>
       </w:r>
       <w:r>
@@ -2281,10 +2488,13 @@
         <w:t>justificatif</w:t>
       </w:r>
       <w:r>
-        <w:t xml:space="preserve"> au format accepté</w:t>
-      </w:r>
-      <w:r>
-        <w:t xml:space="preserve"> </w:t>
+        <w:t xml:space="preserve"> au format accepté et il y a </w:t>
+      </w:r>
+      <w:r>
+        <w:t>une erreur</w:t>
+      </w:r>
+      <w:r>
+        <w:t xml:space="preserve"> de chargement.</w:t>
       </w:r>
     </w:p>
     <w:p>
@@ -2308,270 +2518,7 @@
         <w:pStyle w:val="Sansinterligne"/>
       </w:pPr>
       <w:r>
-        <w:t>Un identifiant pour la note frais est écrit sur la console.</w:t>
-      </w:r>
-    </w:p>
-    <w:p>
-      <w:pPr>
-        <w:pStyle w:val="Sansinterligne"/>
-      </w:pPr>
-    </w:p>
-    <w:p>
-      <w:pPr>
-        <w:pStyle w:val="Sansinterligne"/>
-        <w:rPr>
-          <w:rFonts w:cstheme="minorHAnsi"/>
-          <w:color w:val="0070C0"/>
-          <w:sz w:val="28"/>
-          <w:szCs w:val="28"/>
-        </w:rPr>
-      </w:pPr>
-      <w:r>
-        <w:rPr>
-          <w:rFonts w:cstheme="minorHAnsi"/>
-          <w:color w:val="0070C0"/>
-          <w:sz w:val="28"/>
-          <w:szCs w:val="28"/>
-        </w:rPr>
-        <w:t>Scénario</w:t>
-      </w:r>
-      <w:r>
-        <w:rPr>
-          <w:rFonts w:cstheme="minorHAnsi"/>
-          <w:color w:val="0070C0"/>
-          <w:sz w:val="28"/>
-          <w:szCs w:val="28"/>
-        </w:rPr>
-        <w:t xml:space="preserve"> 17</w:t>
-      </w:r>
-    </w:p>
-    <w:p>
-      <w:pPr>
-        <w:pStyle w:val="Sansinterligne"/>
-        <w:rPr>
-          <w:b/>
-          <w:bCs/>
-        </w:rPr>
-      </w:pPr>
-      <w:r>
-        <w:rPr>
-          <w:b/>
-          <w:bCs/>
-        </w:rPr>
-        <w:t xml:space="preserve">Given </w:t>
-      </w:r>
-    </w:p>
-    <w:p>
-      <w:pPr>
-        <w:pStyle w:val="Sansinterligne"/>
-      </w:pPr>
-      <w:r>
-        <w:t xml:space="preserve">Je </w:t>
-      </w:r>
-      <w:r>
-        <w:t xml:space="preserve">suis connecté en tant qu’employé sur la page NewBill pour créer une note de frais. </w:t>
-      </w:r>
-    </w:p>
-    <w:p>
-      <w:pPr>
-        <w:pStyle w:val="Sansinterligne"/>
-        <w:rPr>
-          <w:b/>
-          <w:bCs/>
-        </w:rPr>
-      </w:pPr>
-      <w:r>
-        <w:rPr>
-          <w:b/>
-          <w:bCs/>
-        </w:rPr>
-        <w:t xml:space="preserve">When </w:t>
-      </w:r>
-    </w:p>
-    <w:p>
-      <w:pPr>
-        <w:pStyle w:val="Sansinterligne"/>
-      </w:pPr>
-      <w:r>
-        <w:t>J’ajoute un justificatif</w:t>
-      </w:r>
-      <w:r>
-        <w:t xml:space="preserve"> au format </w:t>
-      </w:r>
-      <w:r>
-        <w:t xml:space="preserve">non </w:t>
-      </w:r>
-      <w:r>
-        <w:t>accepté e</w:t>
-      </w:r>
-      <w:r>
-        <w:t>n détournant le contrôle du formulaire.</w:t>
-      </w:r>
-    </w:p>
-    <w:p>
-      <w:pPr>
-        <w:pStyle w:val="Sansinterligne"/>
-        <w:rPr>
-          <w:b/>
-          <w:bCs/>
-        </w:rPr>
-      </w:pPr>
-      <w:r>
-        <w:rPr>
-          <w:b/>
-          <w:bCs/>
-        </w:rPr>
-        <w:t xml:space="preserve">Then </w:t>
-      </w:r>
-    </w:p>
-    <w:p>
-      <w:pPr>
-        <w:pStyle w:val="Sansinterligne"/>
-      </w:pPr>
-      <w:r>
-        <w:t xml:space="preserve">Le fichier n’est pas téléchargé et le message « Aucun fichier choisi » est </w:t>
-      </w:r>
-      <w:r>
-        <w:t>écrit dans</w:t>
-      </w:r>
-      <w:r>
-        <w:t xml:space="preserve"> le formulaire et sur la console.</w:t>
-      </w:r>
-    </w:p>
-    <w:p>
-      <w:pPr>
-        <w:pStyle w:val="Sansinterligne"/>
-      </w:pPr>
-    </w:p>
-    <w:p>
-      <w:pPr>
-        <w:pStyle w:val="Sansinterligne"/>
-        <w:rPr>
-          <w:rFonts w:cstheme="minorHAnsi"/>
-          <w:color w:val="0070C0"/>
-          <w:sz w:val="28"/>
-          <w:szCs w:val="28"/>
-        </w:rPr>
-      </w:pPr>
-      <w:r>
-        <w:rPr>
-          <w:rFonts w:cstheme="minorHAnsi"/>
-          <w:color w:val="0070C0"/>
-          <w:sz w:val="28"/>
-          <w:szCs w:val="28"/>
-        </w:rPr>
-        <w:t>Scénario</w:t>
-      </w:r>
-      <w:r>
-        <w:rPr>
-          <w:rFonts w:cstheme="minorHAnsi"/>
-          <w:color w:val="0070C0"/>
-          <w:sz w:val="28"/>
-          <w:szCs w:val="28"/>
-        </w:rPr>
-        <w:t xml:space="preserve"> 18</w:t>
-      </w:r>
-    </w:p>
-    <w:p>
-      <w:pPr>
-        <w:pStyle w:val="Sansinterligne"/>
-        <w:rPr>
-          <w:b/>
-          <w:bCs/>
-        </w:rPr>
-      </w:pPr>
-      <w:r>
-        <w:rPr>
-          <w:b/>
-          <w:bCs/>
-        </w:rPr>
-        <w:t xml:space="preserve">Given </w:t>
-      </w:r>
-    </w:p>
-    <w:p>
-      <w:pPr>
-        <w:pStyle w:val="Sansinterligne"/>
-      </w:pPr>
-      <w:r>
-        <w:t xml:space="preserve">Je </w:t>
-      </w:r>
-      <w:r>
-        <w:t xml:space="preserve">suis connecté en tant qu’employé sur la page NewBill pour créer une note de frais. </w:t>
-      </w:r>
-    </w:p>
-    <w:p>
-      <w:pPr>
-        <w:pStyle w:val="Sansinterligne"/>
-        <w:rPr>
-          <w:b/>
-          <w:bCs/>
-        </w:rPr>
-      </w:pPr>
-      <w:r>
-        <w:rPr>
-          <w:b/>
-          <w:bCs/>
-        </w:rPr>
-        <w:t xml:space="preserve">When </w:t>
-      </w:r>
-    </w:p>
-    <w:p>
-      <w:pPr>
-        <w:pStyle w:val="Sansinterligne"/>
-      </w:pPr>
-      <w:r>
-        <w:t xml:space="preserve">J’ajoute </w:t>
-      </w:r>
-      <w:r>
-        <w:t xml:space="preserve">ou change </w:t>
-      </w:r>
-      <w:r>
-        <w:t xml:space="preserve">un </w:t>
-      </w:r>
-      <w:r>
-        <w:t xml:space="preserve">nouveau </w:t>
-      </w:r>
-      <w:r>
-        <w:t>justificatif</w:t>
-      </w:r>
-      <w:r>
-        <w:t xml:space="preserve"> au format accepté </w:t>
-      </w:r>
-      <w:r>
-        <w:t xml:space="preserve">et qu’il y a </w:t>
-      </w:r>
-      <w:r>
-        <w:t>une erreur</w:t>
-      </w:r>
-      <w:r>
-        <w:t xml:space="preserve"> de chargement.</w:t>
-      </w:r>
-    </w:p>
-    <w:p>
-      <w:pPr>
-        <w:pStyle w:val="Sansinterligne"/>
-        <w:rPr>
-          <w:b/>
-          <w:bCs/>
-        </w:rPr>
-      </w:pPr>
-      <w:r>
-        <w:rPr>
-          <w:b/>
-          <w:bCs/>
-        </w:rPr>
-        <w:t xml:space="preserve">Then </w:t>
-      </w:r>
-    </w:p>
-    <w:p>
-      <w:pPr>
-        <w:pStyle w:val="Sansinterligne"/>
-      </w:pPr>
-      <w:r>
-        <w:t xml:space="preserve">L’erreur est écrite sur la console </w:t>
-      </w:r>
-      <w:r>
-        <w:t>avec le message explicatif et le code erreur correspondant.</w:t>
+        <w:t>L’erreur est écrite sur la console avec le message explicatif et le code erreur correspondant.</w:t>
       </w:r>
     </w:p>
     <w:p>
@@ -2660,35 +2607,176 @@
         <w:pStyle w:val="Sansinterligne"/>
       </w:pPr>
       <w:r>
-        <w:t xml:space="preserve">Je remplis les champs obligatoires du formulaire au mauvais format </w:t>
-      </w:r>
-      <w:r>
-        <w:t xml:space="preserve">(date corrompue) </w:t>
-      </w:r>
-      <w:r>
-        <w:t xml:space="preserve">ou </w:t>
+        <w:t>Je remplis le champ</w:t>
+      </w:r>
+      <w:r>
+        <w:t xml:space="preserve"> </w:t>
+      </w:r>
+      <w:r>
+        <w:t>obligatoire</w:t>
+      </w:r>
+      <w:r>
+        <w:t xml:space="preserve"> date</w:t>
+      </w:r>
+      <w:r>
+        <w:t xml:space="preserve"> du formulaire au mauvais format </w:t>
+      </w:r>
+      <w:r>
+        <w:t xml:space="preserve">avec une </w:t>
+      </w:r>
+      <w:r>
+        <w:t>date corrompue</w:t>
+      </w:r>
+      <w:r>
+        <w:t xml:space="preserve"> en manipulant le formulaire e</w:t>
+      </w:r>
+      <w:r>
+        <w:t xml:space="preserve">t </w:t>
+      </w:r>
+      <w:r>
+        <w:t>je clique sur envoyer</w:t>
+      </w:r>
+      <w:r>
+        <w:t>.</w:t>
+      </w:r>
+    </w:p>
+    <w:p>
+      <w:pPr>
+        <w:pStyle w:val="Sansinterligne"/>
+        <w:rPr>
+          <w:b/>
+          <w:bCs/>
+        </w:rPr>
+      </w:pPr>
+      <w:r>
+        <w:rPr>
+          <w:b/>
+          <w:bCs/>
+        </w:rPr>
+        <w:t xml:space="preserve">Then </w:t>
+      </w:r>
+    </w:p>
+    <w:p>
+      <w:pPr>
+        <w:pStyle w:val="Sansinterligne"/>
+      </w:pPr>
+      <w:r>
+        <w:t xml:space="preserve">Je </w:t>
+      </w:r>
+      <w:r>
+        <w:t xml:space="preserve">dois </w:t>
+      </w:r>
+      <w:r>
+        <w:t>remplir le champ au bon format</w:t>
+      </w:r>
+      <w:r>
+        <w:t xml:space="preserve"> et un message d’erreur est écrit sur la console</w:t>
+      </w:r>
+      <w:r>
+        <w:t>.</w:t>
+      </w:r>
+    </w:p>
+    <w:p>
+      <w:pPr>
+        <w:pStyle w:val="Sansinterligne"/>
+      </w:pPr>
+    </w:p>
+    <w:p>
+      <w:pPr>
+        <w:pStyle w:val="Sansinterligne"/>
+        <w:rPr>
+          <w:rFonts w:cstheme="minorHAnsi"/>
+          <w:color w:val="0070C0"/>
+          <w:sz w:val="28"/>
+          <w:szCs w:val="28"/>
+        </w:rPr>
+      </w:pPr>
+      <w:r>
+        <w:rPr>
+          <w:rFonts w:cstheme="minorHAnsi"/>
+          <w:color w:val="0070C0"/>
+          <w:sz w:val="28"/>
+          <w:szCs w:val="28"/>
+        </w:rPr>
+        <w:t xml:space="preserve">Scénario </w:t>
+      </w:r>
+      <w:r>
+        <w:rPr>
+          <w:rFonts w:cstheme="minorHAnsi"/>
+          <w:color w:val="0070C0"/>
+          <w:sz w:val="28"/>
+          <w:szCs w:val="28"/>
+        </w:rPr>
+        <w:t>20</w:t>
+      </w:r>
+    </w:p>
+    <w:p>
+      <w:pPr>
+        <w:pStyle w:val="Sansinterligne"/>
+        <w:rPr>
+          <w:b/>
+          <w:bCs/>
+        </w:rPr>
+      </w:pPr>
+      <w:r>
+        <w:rPr>
+          <w:b/>
+          <w:bCs/>
+        </w:rPr>
+        <w:t xml:space="preserve">Given </w:t>
+      </w:r>
+    </w:p>
+    <w:p>
+      <w:pPr>
+        <w:pStyle w:val="Sansinterligne"/>
+      </w:pPr>
+      <w:r>
+        <w:t xml:space="preserve">Je </w:t>
+      </w:r>
+      <w:r>
+        <w:t>suis connecté en tant qu’employé sur la page NewBill pour créer une note de frais.</w:t>
+      </w:r>
+    </w:p>
+    <w:p>
+      <w:pPr>
+        <w:pStyle w:val="Sansinterligne"/>
+        <w:rPr>
+          <w:b/>
+          <w:bCs/>
+        </w:rPr>
+      </w:pPr>
+      <w:r>
+        <w:rPr>
+          <w:b/>
+          <w:bCs/>
+        </w:rPr>
+        <w:t xml:space="preserve">When </w:t>
+      </w:r>
+    </w:p>
+    <w:p>
+      <w:pPr>
+        <w:pStyle w:val="Sansinterligne"/>
+      </w:pPr>
+      <w:r>
+        <w:t xml:space="preserve">Je remplis les champs obligatoires du formulaire </w:t>
+      </w:r>
+      <w:r>
+        <w:t xml:space="preserve">correctement </w:t>
+      </w:r>
+      <w:r>
+        <w:t xml:space="preserve">et </w:t>
       </w:r>
       <w:r>
         <w:t xml:space="preserve">que </w:t>
       </w:r>
       <w:r>
-        <w:t xml:space="preserve">je sélectionne un format </w:t>
-      </w:r>
-      <w:r>
-        <w:t>de fichier non acceptable et que</w:t>
-      </w:r>
-    </w:p>
-    <w:p>
-      <w:pPr>
-        <w:pStyle w:val="Sansinterligne"/>
-      </w:pPr>
-      <w:proofErr w:type="gramStart"/>
-      <w:r>
-        <w:t>je</w:t>
-      </w:r>
-      <w:proofErr w:type="gramEnd"/>
-      <w:r>
-        <w:t xml:space="preserve"> clique sur envoyer</w:t>
+        <w:t>je clique</w:t>
+      </w:r>
+      <w:r>
+        <w:t xml:space="preserve"> </w:t>
+      </w:r>
+      <w:r>
+        <w:t>sur envoyer</w:t>
       </w:r>
       <w:r>
         <w:t>.</w:t>
@@ -2713,179 +2801,32 @@
     <w:p>
       <w:pPr>
         <w:pStyle w:val="Sansinterligne"/>
-      </w:pPr>
-      <w:r>
-        <w:t xml:space="preserve">Je </w:t>
-      </w:r>
-      <w:r>
-        <w:t xml:space="preserve">dois </w:t>
-      </w:r>
-      <w:r>
-        <w:t>remplir les champs au bon format</w:t>
-      </w:r>
-      <w:r>
-        <w:t>.</w:t>
-      </w:r>
-    </w:p>
-    <w:p>
-      <w:pPr>
-        <w:pStyle w:val="Sansinterligne"/>
-      </w:pPr>
-    </w:p>
-    <w:p>
-      <w:pPr>
-        <w:pStyle w:val="Sansinterligne"/>
-      </w:pPr>
-    </w:p>
-    <w:p>
-      <w:pPr>
-        <w:pStyle w:val="Sansinterligne"/>
-        <w:rPr>
-          <w:rFonts w:cstheme="minorHAnsi"/>
-          <w:color w:val="0070C0"/>
-          <w:sz w:val="28"/>
-          <w:szCs w:val="28"/>
-        </w:rPr>
-      </w:pPr>
-      <w:r>
-        <w:rPr>
-          <w:rFonts w:cstheme="minorHAnsi"/>
-          <w:color w:val="0070C0"/>
-          <w:sz w:val="28"/>
-          <w:szCs w:val="28"/>
-        </w:rPr>
-        <w:t xml:space="preserve">Scénario </w:t>
-      </w:r>
-      <w:r>
-        <w:rPr>
-          <w:rFonts w:cstheme="minorHAnsi"/>
-          <w:color w:val="0070C0"/>
-          <w:sz w:val="28"/>
-          <w:szCs w:val="28"/>
-        </w:rPr>
-        <w:t>20</w:t>
-      </w:r>
-    </w:p>
-    <w:p>
-      <w:pPr>
-        <w:pStyle w:val="Sansinterligne"/>
-        <w:rPr>
-          <w:b/>
-          <w:bCs/>
-        </w:rPr>
-      </w:pPr>
-      <w:r>
-        <w:rPr>
-          <w:b/>
-          <w:bCs/>
-        </w:rPr>
-        <w:t xml:space="preserve">Given </w:t>
-      </w:r>
-    </w:p>
-    <w:p>
-      <w:pPr>
-        <w:pStyle w:val="Sansinterligne"/>
-      </w:pPr>
-      <w:r>
-        <w:t xml:space="preserve">Je </w:t>
-      </w:r>
-      <w:r>
-        <w:t>suis connecté en tant qu’employé sur la page NewBill pour créer une note de frais</w:t>
-      </w:r>
-      <w:r>
-        <w:t>.</w:t>
-      </w:r>
-    </w:p>
-    <w:p>
-      <w:pPr>
-        <w:pStyle w:val="Sansinterligne"/>
-        <w:rPr>
-          <w:b/>
-          <w:bCs/>
-        </w:rPr>
-      </w:pPr>
-      <w:r>
-        <w:rPr>
-          <w:b/>
-          <w:bCs/>
-        </w:rPr>
-        <w:t xml:space="preserve">When </w:t>
-      </w:r>
-    </w:p>
-    <w:p>
-      <w:pPr>
-        <w:pStyle w:val="Sansinterligne"/>
-      </w:pPr>
-      <w:r>
-        <w:t xml:space="preserve">Je remplis les champs obligatoires du formulaire </w:t>
-      </w:r>
-      <w:r>
-        <w:t xml:space="preserve">correctement </w:t>
+        <w:rPr>
+          <w:color w:val="000000"/>
+        </w:rPr>
+      </w:pPr>
+      <w:r>
+        <w:t xml:space="preserve">Je suis envoyé sur </w:t>
+      </w:r>
+      <w:r>
+        <w:t xml:space="preserve">la page </w:t>
+      </w:r>
+      <w:r>
+        <w:t xml:space="preserve">Bills </w:t>
+      </w:r>
+      <w:r>
+        <w:t xml:space="preserve">de </w:t>
+      </w:r>
+      <w:r>
+        <w:t>mes notes</w:t>
+      </w:r>
+      <w:r>
+        <w:t xml:space="preserve"> de frais </w:t>
       </w:r>
       <w:r>
         <w:t xml:space="preserve">et </w:t>
       </w:r>
       <w:r>
-        <w:t xml:space="preserve">que </w:t>
-      </w:r>
-      <w:r>
-        <w:t>je clique</w:t>
-      </w:r>
-      <w:r>
-        <w:t xml:space="preserve"> </w:t>
-      </w:r>
-      <w:r>
-        <w:t>sur envoyer</w:t>
-      </w:r>
-      <w:r>
-        <w:t>.</w:t>
-      </w:r>
-    </w:p>
-    <w:p>
-      <w:pPr>
-        <w:pStyle w:val="Sansinterligne"/>
-        <w:rPr>
-          <w:b/>
-          <w:bCs/>
-        </w:rPr>
-      </w:pPr>
-      <w:r>
-        <w:rPr>
-          <w:b/>
-          <w:bCs/>
-        </w:rPr>
-        <w:t xml:space="preserve">Then </w:t>
-      </w:r>
-    </w:p>
-    <w:p>
-      <w:pPr>
-        <w:pStyle w:val="Sansinterligne"/>
-        <w:rPr>
-          <w:color w:val="000000"/>
-        </w:rPr>
-      </w:pPr>
-      <w:r>
-        <w:t xml:space="preserve">Je suis envoyé sur </w:t>
-      </w:r>
-      <w:r>
-        <w:t xml:space="preserve">la page </w:t>
-      </w:r>
-      <w:r>
-        <w:t xml:space="preserve">Bills </w:t>
-      </w:r>
-      <w:r>
-        <w:t xml:space="preserve">de </w:t>
-      </w:r>
-      <w:r>
-        <w:t>mes notes</w:t>
-      </w:r>
-      <w:r>
-        <w:t xml:space="preserve"> de frais </w:t>
-      </w:r>
-      <w:r>
-        <w:t xml:space="preserve">et </w:t>
-      </w:r>
-      <w:r>
         <w:t>ma nouvelle</w:t>
       </w:r>
       <w:r>
@@ -2910,23 +2851,112 @@
         <w:t> »</w:t>
       </w:r>
       <w:r>
-        <w:t xml:space="preserve"> </w:t>
-      </w:r>
-      <w:r>
-        <w:t>dans le tableau</w:t>
-      </w:r>
-      <w:r>
-        <w:t>.</w:t>
+        <w:t xml:space="preserve"> dans le tableau</w:t>
+      </w:r>
+      <w:r>
+        <w:t xml:space="preserve"> de mes notes de frais.</w:t>
       </w:r>
     </w:p>
     <w:sectPr>
+      <w:footerReference w:type="default" r:id="rId7"/>
       <w:pgSz w:w="11906" w:h="16838"/>
-      <w:pgMar w:top="720" w:right="720" w:bottom="720" w:left="720" w:header="708" w:footer="708" w:gutter="0"/>
+      <w:pgMar w:top="720" w:right="720" w:bottom="720" w:left="720" w:header="0" w:footer="0" w:gutter="0"/>
       <w:cols w:space="708"/>
       <w:docGrid w:linePitch="360"/>
     </w:sectPr>
   </w:body>
 </w:document>
+</file>
+
+<file path=word/endnotes.xml><?xml version="1.0" encoding="utf-8"?>
+<w:endnotes xmlns:wpc="http://schemas.microsoft.com/office/word/2010/wordprocessingCanvas" xmlns:cx="http://schemas.microsoft.com/office/drawing/2014/chartex" xmlns:cx1="http://schemas.microsoft.com/office/drawing/2015/9/8/chartex" xmlns:cx2="http://schemas.microsoft.com/office/drawing/2015/10/21/chartex" xmlns:cx3="http://schemas.microsoft.com/office/drawing/2016/5/9/chartex" xmlns:cx4="http://schemas.microsoft.com/office/drawing/2016/5/10/chartex" xmlns:cx5="http://schemas.microsoft.com/office/drawing/2016/5/11/chartex" xmlns:cx6="http://schemas.microsoft.com/office/drawing/2016/5/12/chartex" xmlns:cx7="http://schemas.microsoft.com/office/drawing/2016/5/13/chartex" xmlns:cx8="http://schemas.microsoft.com/office/drawing/2016/5/14/chartex" xmlns:mc="http://schemas.openxmlformats.org/markup-compatibility/2006" xmlns:aink="http://schemas.microsoft.com/office/drawing/2016/ink" xmlns:am3d="http://schemas.microsoft.com/office/drawing/2017/model3d" xmlns:o="urn:schemas-microsoft-com:office:office" xmlns:oel="http://schemas.microsoft.com/office/2019/extlst" xmlns:r="http://schemas.openxmlformats.org/officeDocument/2006/relationships" xmlns:m="http://schemas.openxmlformats.org/officeDocument/2006/math" xmlns:v="urn:schemas-microsoft-com:vml" xmlns:wp14="http://schemas.microsoft.com/office/word/2010/wordprocessingDrawing" xmlns:wp="http://schemas.openxmlformats.org/drawingml/2006/wordprocessingDrawing" xmlns:w10="urn:schemas-microsoft-com:office:word" xmlns:w="http://schemas.openxmlformats.org/wordprocessingml/2006/main" xmlns:w14="http://schemas.microsoft.com/office/word/2010/wordml" xmlns:w15="http://schemas.microsoft.com/office/word/2012/wordml" xmlns:w16cex="http://schemas.microsoft.com/office/word/2018/wordml/cex" xmlns:w16cid="http://schemas.microsoft.com/office/word/2016/wordml/cid" xmlns:w16="http://schemas.microsoft.com/office/word/2018/wordml" xmlns:w16sdtdh="http://schemas.microsoft.com/office/word/2020/wordml/sdtdatahash" xmlns:w16se="http://schemas.microsoft.com/office/word/2015/wordml/symex" xmlns:wpg="http://schemas.microsoft.com/office/word/2010/wordprocessingGroup" xmlns:wpi="http://schemas.microsoft.com/office/word/2010/wordprocessingInk" xmlns:wne="http://schemas.microsoft.com/office/word/2006/wordml" xmlns:wps="http://schemas.microsoft.com/office/word/2010/wordprocessingShape" mc:Ignorable="w14 w15 w16se w16cid w16 w16cex w16sdtdh wp14">
+  <w:endnote w:type="separator" w:id="-1">
+    <w:p>
+      <w:pPr>
+        <w:spacing w:after="0" w:line="240" w:lineRule="auto"/>
+      </w:pPr>
+      <w:r>
+        <w:separator/>
+      </w:r>
+    </w:p>
+  </w:endnote>
+  <w:endnote w:type="continuationSeparator" w:id="0">
+    <w:p>
+      <w:pPr>
+        <w:spacing w:after="0" w:line="240" w:lineRule="auto"/>
+      </w:pPr>
+      <w:r>
+        <w:continuationSeparator/>
+      </w:r>
+    </w:p>
+  </w:endnote>
+</w:endnotes>
+</file>
+
+<file path=word/footer1.xml><?xml version="1.0" encoding="utf-8"?>
+<w:ftr xmlns:wpc="http://schemas.microsoft.com/office/word/2010/wordprocessingCanvas" xmlns:cx="http://schemas.microsoft.com/office/drawing/2014/chartex" xmlns:cx1="http://schemas.microsoft.com/office/drawing/2015/9/8/chartex" xmlns:cx2="http://schemas.microsoft.com/office/drawing/2015/10/21/chartex" xmlns:cx3="http://schemas.microsoft.com/office/drawing/2016/5/9/chartex" xmlns:cx4="http://schemas.microsoft.com/office/drawing/2016/5/10/chartex" xmlns:cx5="http://schemas.microsoft.com/office/drawing/2016/5/11/chartex" xmlns:cx6="http://schemas.microsoft.com/office/drawing/2016/5/12/chartex" xmlns:cx7="http://schemas.microsoft.com/office/drawing/2016/5/13/chartex" xmlns:cx8="http://schemas.microsoft.com/office/drawing/2016/5/14/chartex" xmlns:mc="http://schemas.openxmlformats.org/markup-compatibility/2006" xmlns:aink="http://schemas.microsoft.com/office/drawing/2016/ink" xmlns:am3d="http://schemas.microsoft.com/office/drawing/2017/model3d" xmlns:o="urn:schemas-microsoft-com:office:office" xmlns:oel="http://schemas.microsoft.com/office/2019/extlst" xmlns:r="http://schemas.openxmlformats.org/officeDocument/2006/relationships" xmlns:m="http://schemas.openxmlformats.org/officeDocument/2006/math" xmlns:v="urn:schemas-microsoft-com:vml" xmlns:wp14="http://schemas.microsoft.com/office/word/2010/wordprocessingDrawing" xmlns:wp="http://schemas.openxmlformats.org/drawingml/2006/wordprocessingDrawing" xmlns:w10="urn:schemas-microsoft-com:office:word" xmlns:w="http://schemas.openxmlformats.org/wordprocessingml/2006/main" xmlns:w14="http://schemas.microsoft.com/office/word/2010/wordml" xmlns:w15="http://schemas.microsoft.com/office/word/2012/wordml" xmlns:w16cex="http://schemas.microsoft.com/office/word/2018/wordml/cex" xmlns:w16cid="http://schemas.microsoft.com/office/word/2016/wordml/cid" xmlns:w16="http://schemas.microsoft.com/office/word/2018/wordml" xmlns:w16sdtdh="http://schemas.microsoft.com/office/word/2020/wordml/sdtdatahash" xmlns:w16se="http://schemas.microsoft.com/office/word/2015/wordml/symex" xmlns:wpg="http://schemas.microsoft.com/office/word/2010/wordprocessingGroup" xmlns:wpi="http://schemas.microsoft.com/office/word/2010/wordprocessingInk" xmlns:wne="http://schemas.microsoft.com/office/word/2006/wordml" xmlns:wps="http://schemas.microsoft.com/office/word/2010/wordprocessingShape" mc:Ignorable="w14 w15 w16se w16cid w16 w16cex w16sdtdh wp14">
+  <w:sdt>
+    <w:sdtPr>
+      <w:id w:val="1786850862"/>
+      <w:docPartObj>
+        <w:docPartGallery w:val="Page Numbers (Bottom of Page)"/>
+        <w:docPartUnique/>
+      </w:docPartObj>
+    </w:sdtPr>
+    <w:sdtContent>
+      <w:p>
+        <w:pPr>
+          <w:pStyle w:val="Pieddepage"/>
+        </w:pPr>
+        <w:r>
+          <w:fldChar w:fldCharType="begin"/>
+        </w:r>
+        <w:r>
+          <w:instrText>PAGE   \* MERGEFORMAT</w:instrText>
+        </w:r>
+        <w:r>
+          <w:fldChar w:fldCharType="separate"/>
+        </w:r>
+        <w:r>
+          <w:t>2</w:t>
+        </w:r>
+        <w:r>
+          <w:fldChar w:fldCharType="end"/>
+        </w:r>
+      </w:p>
+    </w:sdtContent>
+  </w:sdt>
+  <w:p>
+    <w:pPr>
+      <w:pStyle w:val="Pieddepage"/>
+    </w:pPr>
+  </w:p>
+</w:ftr>
+</file>
+
+<file path=word/footnotes.xml><?xml version="1.0" encoding="utf-8"?>
+<w:footnotes xmlns:wpc="http://schemas.microsoft.com/office/word/2010/wordprocessingCanvas" xmlns:cx="http://schemas.microsoft.com/office/drawing/2014/chartex" xmlns:cx1="http://schemas.microsoft.com/office/drawing/2015/9/8/chartex" xmlns:cx2="http://schemas.microsoft.com/office/drawing/2015/10/21/chartex" xmlns:cx3="http://schemas.microsoft.com/office/drawing/2016/5/9/chartex" xmlns:cx4="http://schemas.microsoft.com/office/drawing/2016/5/10/chartex" xmlns:cx5="http://schemas.microsoft.com/office/drawing/2016/5/11/chartex" xmlns:cx6="http://schemas.microsoft.com/office/drawing/2016/5/12/chartex" xmlns:cx7="http://schemas.microsoft.com/office/drawing/2016/5/13/chartex" xmlns:cx8="http://schemas.microsoft.com/office/drawing/2016/5/14/chartex" xmlns:mc="http://schemas.openxmlformats.org/markup-compatibility/2006" xmlns:aink="http://schemas.microsoft.com/office/drawing/2016/ink" xmlns:am3d="http://schemas.microsoft.com/office/drawing/2017/model3d" xmlns:o="urn:schemas-microsoft-com:office:office" xmlns:oel="http://schemas.microsoft.com/office/2019/extlst" xmlns:r="http://schemas.openxmlformats.org/officeDocument/2006/relationships" xmlns:m="http://schemas.openxmlformats.org/officeDocument/2006/math" xmlns:v="urn:schemas-microsoft-com:vml" xmlns:wp14="http://schemas.microsoft.com/office/word/2010/wordprocessingDrawing" xmlns:wp="http://schemas.openxmlformats.org/drawingml/2006/wordprocessingDrawing" xmlns:w10="urn:schemas-microsoft-com:office:word" xmlns:w="http://schemas.openxmlformats.org/wordprocessingml/2006/main" xmlns:w14="http://schemas.microsoft.com/office/word/2010/wordml" xmlns:w15="http://schemas.microsoft.com/office/word/2012/wordml" xmlns:w16cex="http://schemas.microsoft.com/office/word/2018/wordml/cex" xmlns:w16cid="http://schemas.microsoft.com/office/word/2016/wordml/cid" xmlns:w16="http://schemas.microsoft.com/office/word/2018/wordml" xmlns:w16sdtdh="http://schemas.microsoft.com/office/word/2020/wordml/sdtdatahash" xmlns:w16se="http://schemas.microsoft.com/office/word/2015/wordml/symex" xmlns:wpg="http://schemas.microsoft.com/office/word/2010/wordprocessingGroup" xmlns:wpi="http://schemas.microsoft.com/office/word/2010/wordprocessingInk" xmlns:wne="http://schemas.microsoft.com/office/word/2006/wordml" xmlns:wps="http://schemas.microsoft.com/office/word/2010/wordprocessingShape" mc:Ignorable="w14 w15 w16se w16cid w16 w16cex w16sdtdh wp14">
+  <w:footnote w:type="separator" w:id="-1">
+    <w:p>
+      <w:pPr>
+        <w:spacing w:after="0" w:line="240" w:lineRule="auto"/>
+      </w:pPr>
+      <w:r>
+        <w:separator/>
+      </w:r>
+    </w:p>
+  </w:footnote>
+  <w:footnote w:type="continuationSeparator" w:id="0">
+    <w:p>
+      <w:pPr>
+        <w:spacing w:after="0" w:line="240" w:lineRule="auto"/>
+      </w:pPr>
+      <w:r>
+        <w:continuationSeparator/>
+      </w:r>
+    </w:p>
+  </w:footnote>
+</w:footnotes>
 </file>
 
 <file path=word/styles.xml><?xml version="1.0" encoding="utf-8"?>
@@ -3364,6 +3394,50 @@
       <w:spacing w:after="0" w:line="240" w:lineRule="auto"/>
     </w:pPr>
   </w:style>
+  <w:style w:type="paragraph" w:styleId="En-tte">
+    <w:name w:val="header"/>
+    <w:basedOn w:val="Normal"/>
+    <w:link w:val="En-tteCar"/>
+    <w:uiPriority w:val="99"/>
+    <w:unhideWhenUsed/>
+    <w:rsid w:val="0079076E"/>
+    <w:pPr>
+      <w:tabs>
+        <w:tab w:val="center" w:pos="4536"/>
+        <w:tab w:val="right" w:pos="9072"/>
+      </w:tabs>
+      <w:spacing w:after="0" w:line="240" w:lineRule="auto"/>
+    </w:pPr>
+  </w:style>
+  <w:style w:type="character" w:customStyle="1" w:styleId="En-tteCar">
+    <w:name w:val="En-tête Car"/>
+    <w:basedOn w:val="Policepardfaut"/>
+    <w:link w:val="En-tte"/>
+    <w:uiPriority w:val="99"/>
+    <w:rsid w:val="0079076E"/>
+  </w:style>
+  <w:style w:type="paragraph" w:styleId="Pieddepage">
+    <w:name w:val="footer"/>
+    <w:basedOn w:val="Normal"/>
+    <w:link w:val="PieddepageCar"/>
+    <w:uiPriority w:val="99"/>
+    <w:unhideWhenUsed/>
+    <w:rsid w:val="0079076E"/>
+    <w:pPr>
+      <w:tabs>
+        <w:tab w:val="center" w:pos="4536"/>
+        <w:tab w:val="right" w:pos="9072"/>
+      </w:tabs>
+      <w:spacing w:after="0" w:line="240" w:lineRule="auto"/>
+    </w:pPr>
+  </w:style>
+  <w:style w:type="character" w:customStyle="1" w:styleId="PieddepageCar">
+    <w:name w:val="Pied de page Car"/>
+    <w:basedOn w:val="Policepardfaut"/>
+    <w:link w:val="Pieddepage"/>
+    <w:uiPriority w:val="99"/>
+    <w:rsid w:val="0079076E"/>
+  </w:style>
 </w:styles>
 </file>
 

</xml_diff>